<commit_message>
change trupe photos, add bonus icons, fix icons
</commit_message>
<xml_diff>
--- a/playerboard.docx
+++ b/playerboard.docx
@@ -26,11 +26,21 @@
         <w:tc>
           <w:tcPr>
             <w:tcW w:w="3096" w:type="dxa"/>
-          </w:tcPr>
-          <w:p>
-            <w:r>
-              <w:rPr>
-                <w:rFonts w:ascii="Arial Narrow" w:hAnsi="Arial Narrow"/>
+            <w:tcBorders>
+              <w:right w:val="single" w:sz="4" w:space="0" w:color="E7E6E6" w:themeColor="background2"/>
+            </w:tcBorders>
+          </w:tcPr>
+          <w:p>
+            <w:pPr>
+              <w:rPr>
+                <w:b/>
+              </w:rPr>
+            </w:pPr>
+            <w:r>
+              <w:rPr>
+                <w:rFonts w:ascii="Arial Narrow" w:hAnsi="Arial Narrow"/>
+                <w:b/>
+                <w:color w:val="FFFFFF" w:themeColor="background1"/>
               </w:rPr>
               <w:t>ANA PAULA PADRÃO</w:t>
             </w:r>
@@ -39,6 +49,10 @@
         <w:tc>
           <w:tcPr>
             <w:tcW w:w="3096" w:type="dxa"/>
+            <w:tcBorders>
+              <w:left w:val="single" w:sz="4" w:space="0" w:color="E7E6E6" w:themeColor="background2"/>
+              <w:right w:val="single" w:sz="4" w:space="0" w:color="E7E6E6" w:themeColor="background2"/>
+            </w:tcBorders>
             <w:vAlign w:val="center"/>
           </w:tcPr>
           <w:p>
@@ -60,34 +74,35 @@
         <w:tc>
           <w:tcPr>
             <w:tcW w:w="3096" w:type="dxa"/>
-            <w:vAlign w:val="center"/>
-          </w:tcPr>
-          <w:p>
-            <w:pPr>
-              <w:rPr>
-                <w:rFonts w:ascii="Arial Narrow" w:hAnsi="Arial Narrow"/>
-                <w:sz w:val="18"/>
-              </w:rPr>
-            </w:pPr>
-            <w:r>
-              <w:rPr>
-                <w:rFonts w:ascii="Arial Narrow" w:hAnsi="Arial Narrow"/>
-                <w:sz w:val="18"/>
-              </w:rPr>
-              <w:t xml:space="preserve">Nível </w:t>
-            </w:r>
-            <w:r>
-              <w:rPr>
-                <w:rFonts w:ascii="Arial Narrow" w:hAnsi="Arial Narrow"/>
-                <w:sz w:val="18"/>
-              </w:rPr>
-              <w:t>2</w:t>
-            </w:r>
-          </w:p>
-        </w:tc>
-        <w:tc>
-          <w:tcPr>
-            <w:tcW w:w="3096" w:type="dxa"/>
+            <w:tcBorders>
+              <w:left w:val="single" w:sz="4" w:space="0" w:color="E7E6E6" w:themeColor="background2"/>
+              <w:right w:val="single" w:sz="4" w:space="0" w:color="E7E6E6" w:themeColor="background2"/>
+            </w:tcBorders>
+            <w:vAlign w:val="center"/>
+          </w:tcPr>
+          <w:p>
+            <w:pPr>
+              <w:rPr>
+                <w:rFonts w:ascii="Arial Narrow" w:hAnsi="Arial Narrow"/>
+                <w:sz w:val="18"/>
+              </w:rPr>
+            </w:pPr>
+            <w:r>
+              <w:rPr>
+                <w:rFonts w:ascii="Arial Narrow" w:hAnsi="Arial Narrow"/>
+                <w:sz w:val="18"/>
+              </w:rPr>
+              <w:t>Nível 2</w:t>
+            </w:r>
+          </w:p>
+        </w:tc>
+        <w:tc>
+          <w:tcPr>
+            <w:tcW w:w="3096" w:type="dxa"/>
+            <w:tcBorders>
+              <w:left w:val="single" w:sz="4" w:space="0" w:color="E7E6E6" w:themeColor="background2"/>
+              <w:right w:val="single" w:sz="4" w:space="0" w:color="E7E6E6" w:themeColor="background2"/>
+            </w:tcBorders>
             <w:vAlign w:val="center"/>
           </w:tcPr>
           <w:p>
@@ -109,6 +124,9 @@
         <w:tc>
           <w:tcPr>
             <w:tcW w:w="3096" w:type="dxa"/>
+            <w:tcBorders>
+              <w:left w:val="single" w:sz="4" w:space="0" w:color="E7E6E6" w:themeColor="background2"/>
+            </w:tcBorders>
             <w:vAlign w:val="center"/>
           </w:tcPr>
           <w:p>
@@ -135,12 +153,19 @@
         <w:tc>
           <w:tcPr>
             <w:tcW w:w="3096" w:type="dxa"/>
+            <w:tcBorders>
+              <w:right w:val="single" w:sz="4" w:space="0" w:color="E7E6E6" w:themeColor="background2"/>
+            </w:tcBorders>
           </w:tcPr>
           <w:p/>
         </w:tc>
         <w:tc>
           <w:tcPr>
             <w:tcW w:w="3096" w:type="dxa"/>
+            <w:tcBorders>
+              <w:left w:val="single" w:sz="4" w:space="0" w:color="E7E6E6" w:themeColor="background2"/>
+              <w:right w:val="single" w:sz="4" w:space="0" w:color="E7E6E6" w:themeColor="background2"/>
+            </w:tcBorders>
             <w:vAlign w:val="center"/>
           </w:tcPr>
           <w:p>
@@ -163,6 +188,10 @@
         <w:tc>
           <w:tcPr>
             <w:tcW w:w="3096" w:type="dxa"/>
+            <w:tcBorders>
+              <w:left w:val="single" w:sz="4" w:space="0" w:color="E7E6E6" w:themeColor="background2"/>
+              <w:right w:val="single" w:sz="4" w:space="0" w:color="E7E6E6" w:themeColor="background2"/>
+            </w:tcBorders>
             <w:vAlign w:val="center"/>
           </w:tcPr>
           <w:p>
@@ -185,6 +214,10 @@
         <w:tc>
           <w:tcPr>
             <w:tcW w:w="3096" w:type="dxa"/>
+            <w:tcBorders>
+              <w:left w:val="single" w:sz="4" w:space="0" w:color="E7E6E6" w:themeColor="background2"/>
+              <w:right w:val="single" w:sz="4" w:space="0" w:color="E7E6E6" w:themeColor="background2"/>
+            </w:tcBorders>
             <w:vAlign w:val="center"/>
           </w:tcPr>
           <w:p>
@@ -207,6 +240,9 @@
         <w:tc>
           <w:tcPr>
             <w:tcW w:w="3096" w:type="dxa"/>
+            <w:tcBorders>
+              <w:left w:val="single" w:sz="4" w:space="0" w:color="E7E6E6" w:themeColor="background2"/>
+            </w:tcBorders>
             <w:vAlign w:val="center"/>
           </w:tcPr>
           <w:p>
@@ -234,6 +270,9 @@
         <w:tc>
           <w:tcPr>
             <w:tcW w:w="3096" w:type="dxa"/>
+            <w:tcBorders>
+              <w:right w:val="single" w:sz="4" w:space="0" w:color="E7E6E6" w:themeColor="background2"/>
+            </w:tcBorders>
             <w:vAlign w:val="center"/>
           </w:tcPr>
           <w:p>
@@ -243,6 +282,7 @@
             <w:r>
               <w:rPr>
                 <w:rFonts w:ascii="Arial Narrow" w:hAnsi="Arial Narrow"/>
+                <w:color w:val="FFFFFF" w:themeColor="background1"/>
                 <w:sz w:val="18"/>
                 <w:szCs w:val="18"/>
               </w:rPr>
@@ -253,6 +293,10 @@
         <w:tc>
           <w:tcPr>
             <w:tcW w:w="3096" w:type="dxa"/>
+            <w:tcBorders>
+              <w:left w:val="single" w:sz="4" w:space="0" w:color="E7E6E6" w:themeColor="background2"/>
+              <w:right w:val="single" w:sz="4" w:space="0" w:color="E7E6E6" w:themeColor="background2"/>
+            </w:tcBorders>
             <w:vAlign w:val="center"/>
           </w:tcPr>
           <w:p>
@@ -273,6 +317,10 @@
         <w:tc>
           <w:tcPr>
             <w:tcW w:w="3096" w:type="dxa"/>
+            <w:tcBorders>
+              <w:left w:val="single" w:sz="4" w:space="0" w:color="E7E6E6" w:themeColor="background2"/>
+              <w:right w:val="single" w:sz="4" w:space="0" w:color="E7E6E6" w:themeColor="background2"/>
+            </w:tcBorders>
             <w:vAlign w:val="center"/>
           </w:tcPr>
           <w:p>
@@ -283,10 +331,13 @@
               <w:t xml:space="preserve"> </w:t>
             </w:r>
             <w:r>
+              <w:rPr>
+                <w:noProof/>
+              </w:rPr>
               <mc:AlternateContent>
                 <mc:Choice Requires="wpg">
                   <w:drawing>
-                    <wp:inline distT="0" distB="0" distL="0" distR="0" wp14:anchorId="2BBD6B0D">
+                    <wp:inline distT="0" distB="0" distL="0" distR="0" wp14:anchorId="5BEDCCC7" wp14:editId="4CD5E880">
                       <wp:extent cx="170121" cy="173324"/>
                       <wp:effectExtent l="0" t="0" r="1905" b="0"/>
                       <wp:docPr id="8" name="Agrupar 7">
@@ -580,6 +631,10 @@
         <w:tc>
           <w:tcPr>
             <w:tcW w:w="3096" w:type="dxa"/>
+            <w:tcBorders>
+              <w:left w:val="single" w:sz="4" w:space="0" w:color="E7E6E6" w:themeColor="background2"/>
+              <w:right w:val="single" w:sz="4" w:space="0" w:color="E7E6E6" w:themeColor="background2"/>
+            </w:tcBorders>
             <w:vAlign w:val="center"/>
           </w:tcPr>
           <w:p>
@@ -589,10 +644,13 @@
               </w:tabs>
             </w:pPr>
             <w:r>
+              <w:rPr>
+                <w:noProof/>
+              </w:rPr>
               <mc:AlternateContent>
                 <mc:Choice Requires="wps">
                   <w:drawing>
-                    <wp:inline distT="0" distB="0" distL="0" distR="0" wp14:anchorId="4E9D16C5">
+                    <wp:inline distT="0" distB="0" distL="0" distR="0" wp14:anchorId="45455A28" wp14:editId="10A07A57">
                       <wp:extent cx="116481" cy="173827"/>
                       <wp:effectExtent l="0" t="0" r="17145" b="17145"/>
                       <wp:docPr id="14" name="Retângulo: Cantos Arredondados 13">
@@ -660,6 +718,9 @@
         <w:tc>
           <w:tcPr>
             <w:tcW w:w="3096" w:type="dxa"/>
+            <w:tcBorders>
+              <w:left w:val="single" w:sz="4" w:space="0" w:color="E7E6E6" w:themeColor="background2"/>
+            </w:tcBorders>
             <w:vAlign w:val="center"/>
           </w:tcPr>
           <w:p>
@@ -684,13 +745,90 @@
         <w:tc>
           <w:tcPr>
             <w:tcW w:w="3096" w:type="dxa"/>
-            <w:vAlign w:val="center"/>
-          </w:tcPr>
-          <w:p/>
-        </w:tc>
-        <w:tc>
-          <w:tcPr>
-            <w:tcW w:w="3096" w:type="dxa"/>
+            <w:tcBorders>
+              <w:bottom w:val="single" w:sz="4" w:space="0" w:color="E7E6E6" w:themeColor="background2"/>
+              <w:right w:val="single" w:sz="4" w:space="0" w:color="E7E6E6" w:themeColor="background2"/>
+            </w:tcBorders>
+            <w:vAlign w:val="center"/>
+          </w:tcPr>
+          <w:p>
+            <w:r>
+              <w:rPr>
+                <w:noProof/>
+              </w:rPr>
+              <w:drawing>
+                <wp:anchor distT="0" distB="0" distL="114300" distR="114300" simplePos="0" relativeHeight="251659264" behindDoc="0" locked="0" layoutInCell="1" allowOverlap="1" wp14:anchorId="77820BDB" wp14:editId="530DCFDC">
+                  <wp:simplePos x="0" y="0"/>
+                  <wp:positionH relativeFrom="column">
+                    <wp:posOffset>19685</wp:posOffset>
+                  </wp:positionH>
+                  <wp:positionV relativeFrom="paragraph">
+                    <wp:posOffset>160655</wp:posOffset>
+                  </wp:positionV>
+                  <wp:extent cx="344805" cy="200025"/>
+                  <wp:effectExtent l="0" t="0" r="0" b="9525"/>
+                  <wp:wrapNone/>
+                  <wp:docPr id="16" name="Imagem 16"/>
+                  <wp:cNvGraphicFramePr>
+                    <a:graphicFrameLocks xmlns:a="http://schemas.openxmlformats.org/drawingml/2006/main" noChangeAspect="1"/>
+                  </wp:cNvGraphicFramePr>
+                  <a:graphic xmlns:a="http://schemas.openxmlformats.org/drawingml/2006/main">
+                    <a:graphicData uri="http://schemas.openxmlformats.org/drawingml/2006/picture">
+                      <pic:pic xmlns:pic="http://schemas.openxmlformats.org/drawingml/2006/picture">
+                        <pic:nvPicPr>
+                          <pic:cNvPr id="0" name="Picture 3"/>
+                          <pic:cNvPicPr>
+                            <a:picLocks noChangeAspect="1" noChangeArrowheads="1"/>
+                          </pic:cNvPicPr>
+                        </pic:nvPicPr>
+                        <pic:blipFill>
+                          <a:blip r:embed="rId4" cstate="print">
+                            <a:extLst>
+                              <a:ext uri="{28A0092B-C50C-407E-A947-70E740481C1C}">
+                                <a14:useLocalDpi xmlns:a14="http://schemas.microsoft.com/office/drawing/2010/main" val="0"/>
+                              </a:ext>
+                            </a:extLst>
+                          </a:blip>
+                          <a:srcRect/>
+                          <a:stretch>
+                            <a:fillRect/>
+                          </a:stretch>
+                        </pic:blipFill>
+                        <pic:spPr bwMode="auto">
+                          <a:xfrm>
+                            <a:off x="0" y="0"/>
+                            <a:ext cx="344805" cy="200025"/>
+                          </a:xfrm>
+                          <a:prstGeom prst="rect">
+                            <a:avLst/>
+                          </a:prstGeom>
+                          <a:noFill/>
+                          <a:ln>
+                            <a:noFill/>
+                          </a:ln>
+                        </pic:spPr>
+                      </pic:pic>
+                    </a:graphicData>
+                  </a:graphic>
+                  <wp14:sizeRelH relativeFrom="margin">
+                    <wp14:pctWidth>0</wp14:pctWidth>
+                  </wp14:sizeRelH>
+                  <wp14:sizeRelV relativeFrom="margin">
+                    <wp14:pctHeight>0</wp14:pctHeight>
+                  </wp14:sizeRelV>
+                </wp:anchor>
+              </w:drawing>
+            </w:r>
+          </w:p>
+        </w:tc>
+        <w:tc>
+          <w:tcPr>
+            <w:tcW w:w="3096" w:type="dxa"/>
+            <w:tcBorders>
+              <w:left w:val="single" w:sz="4" w:space="0" w:color="E7E6E6" w:themeColor="background2"/>
+              <w:bottom w:val="single" w:sz="4" w:space="0" w:color="E7E6E6" w:themeColor="background2"/>
+              <w:right w:val="single" w:sz="4" w:space="0" w:color="E7E6E6" w:themeColor="background2"/>
+            </w:tcBorders>
             <w:vAlign w:val="center"/>
           </w:tcPr>
           <w:p>
@@ -710,10 +848,13 @@
               <w:t xml:space="preserve">Quando Jogado: Compre 2 </w:t>
             </w:r>
             <w:r>
+              <w:rPr>
+                <w:noProof/>
+              </w:rPr>
               <mc:AlternateContent>
                 <mc:Choice Requires="wps">
                   <w:drawing>
-                    <wp:inline distT="0" distB="0" distL="0" distR="0" wp14:anchorId="6F5FD4ED" wp14:editId="4A7869F4">
+                    <wp:inline distT="0" distB="0" distL="0" distR="0" wp14:anchorId="53EC1C23" wp14:editId="2400562A">
                       <wp:extent cx="78006" cy="116229"/>
                       <wp:effectExtent l="0" t="0" r="17780" b="17145"/>
                       <wp:docPr id="1" name="Retângulo: Cantos Arredondados 13">
@@ -777,37 +918,37 @@
         <w:tc>
           <w:tcPr>
             <w:tcW w:w="3096" w:type="dxa"/>
-            <w:vAlign w:val="center"/>
-          </w:tcPr>
-          <w:p>
-            <w:pPr>
-              <w:rPr>
-                <w:rFonts w:ascii="Arial Narrow" w:hAnsi="Arial Narrow"/>
-                <w:sz w:val="18"/>
-                <w:szCs w:val="18"/>
-              </w:rPr>
-            </w:pPr>
-            <w:r>
-              <w:rPr>
-                <w:rFonts w:ascii="Arial Narrow" w:hAnsi="Arial Narrow" w:cs="Calibri"/>
-                <w:sz w:val="18"/>
-                <w:szCs w:val="18"/>
-              </w:rPr>
-              <w:t xml:space="preserve">Quando Jogado: </w:t>
-            </w:r>
-            <w:r>
-              <w:rPr>
-                <w:rFonts w:ascii="Arial Narrow" w:hAnsi="Arial Narrow" w:cs="Calibri"/>
-                <w:sz w:val="18"/>
-                <w:szCs w:val="18"/>
-              </w:rPr>
-              <w:t xml:space="preserve">Para cada Jurado em jogo (seus e dos oponentes), coloque 1 </w:t>
-            </w:r>
-            <w:r>
+            <w:tcBorders>
+              <w:left w:val="single" w:sz="4" w:space="0" w:color="E7E6E6" w:themeColor="background2"/>
+              <w:bottom w:val="single" w:sz="4" w:space="0" w:color="E7E6E6" w:themeColor="background2"/>
+              <w:right w:val="single" w:sz="4" w:space="0" w:color="E7E6E6" w:themeColor="background2"/>
+            </w:tcBorders>
+            <w:vAlign w:val="center"/>
+          </w:tcPr>
+          <w:p>
+            <w:pPr>
+              <w:rPr>
+                <w:rFonts w:ascii="Arial Narrow" w:hAnsi="Arial Narrow"/>
+                <w:sz w:val="18"/>
+                <w:szCs w:val="18"/>
+              </w:rPr>
+            </w:pPr>
+            <w:r>
+              <w:rPr>
+                <w:rFonts w:ascii="Arial Narrow" w:hAnsi="Arial Narrow" w:cs="Calibri"/>
+                <w:sz w:val="18"/>
+                <w:szCs w:val="18"/>
+              </w:rPr>
+              <w:t xml:space="preserve">Quando Jogado: Para cada Jurado em jogo (seus e dos oponentes), coloque 1 </w:t>
+            </w:r>
+            <w:r>
+              <w:rPr>
+                <w:noProof/>
+              </w:rPr>
               <mc:AlternateContent>
                 <mc:Choice Requires="wps">
                   <w:drawing>
-                    <wp:inline distT="0" distB="0" distL="0" distR="0" wp14:anchorId="6ACE9847" wp14:editId="12B4C538">
+                    <wp:inline distT="0" distB="0" distL="0" distR="0" wp14:anchorId="3BF64EDE" wp14:editId="733C6AAB">
                       <wp:extent cx="78006" cy="116229"/>
                       <wp:effectExtent l="0" t="0" r="17780" b="17145"/>
                       <wp:docPr id="7" name="Retângulo: Cantos Arredondados 13">
@@ -887,6 +1028,11 @@
         <w:tc>
           <w:tcPr>
             <w:tcW w:w="3096" w:type="dxa"/>
+            <w:tcBorders>
+              <w:left w:val="single" w:sz="4" w:space="0" w:color="E7E6E6" w:themeColor="background2"/>
+              <w:bottom w:val="single" w:sz="4" w:space="0" w:color="E7E6E6" w:themeColor="background2"/>
+              <w:right w:val="single" w:sz="4" w:space="0" w:color="E7E6E6" w:themeColor="background2"/>
+            </w:tcBorders>
             <w:shd w:val="clear" w:color="auto" w:fill="F4CCCC"/>
             <w:vAlign w:val="center"/>
           </w:tcPr>
@@ -904,52 +1050,43 @@
                 <w:sz w:val="18"/>
                 <w:szCs w:val="18"/>
               </w:rPr>
-              <w:t xml:space="preserve">Uma Vez Entre Turnos: </w:t>
-            </w:r>
-            <w:r>
-              <w:rPr>
-                <w:rFonts w:ascii="Arial Narrow" w:hAnsi="Arial Narrow" w:cs="Calibri"/>
-                <w:sz w:val="18"/>
-                <w:szCs w:val="18"/>
-              </w:rPr>
-              <w:t>Quando outro jogador rolar o Dado pra Você™ ou o Pião do Baú, você pode exigir que ele o role novamente.</w:t>
-            </w:r>
-          </w:p>
-        </w:tc>
-        <w:tc>
-          <w:tcPr>
-            <w:tcW w:w="3096" w:type="dxa"/>
-            <w:vAlign w:val="center"/>
-          </w:tcPr>
-          <w:p>
-            <w:pPr>
-              <w:rPr>
-                <w:rFonts w:ascii="Arial Narrow" w:hAnsi="Arial Narrow" w:cs="Calibri"/>
-                <w:sz w:val="18"/>
-                <w:szCs w:val="18"/>
-              </w:rPr>
-            </w:pPr>
-            <w:r>
-              <w:rPr>
-                <w:rFonts w:ascii="Arial Narrow" w:hAnsi="Arial Narrow" w:cs="Calibri"/>
-                <w:sz w:val="18"/>
-                <w:szCs w:val="18"/>
-              </w:rPr>
-              <w:t xml:space="preserve">Quando Jogado: </w:t>
-            </w:r>
-            <w:r>
-              <w:rPr>
-                <w:rFonts w:ascii="Arial Narrow" w:hAnsi="Arial Narrow" w:cs="Calibri"/>
-                <w:sz w:val="18"/>
-                <w:szCs w:val="18"/>
-              </w:rPr>
-              <w:t xml:space="preserve">Se esta for a última rodada do jogo, coloque 1 </w:t>
-            </w:r>
-            <w:r>
+              <w:t>Uma Vez Entre Turnos: Quando outro jogador rolar o Dado pra Você™ ou o Pião do Baú, você pode exigir que ele o role novamente.</w:t>
+            </w:r>
+          </w:p>
+        </w:tc>
+        <w:tc>
+          <w:tcPr>
+            <w:tcW w:w="3096" w:type="dxa"/>
+            <w:tcBorders>
+              <w:left w:val="single" w:sz="4" w:space="0" w:color="E7E6E6" w:themeColor="background2"/>
+              <w:bottom w:val="single" w:sz="4" w:space="0" w:color="E7E6E6" w:themeColor="background2"/>
+            </w:tcBorders>
+            <w:vAlign w:val="center"/>
+          </w:tcPr>
+          <w:p>
+            <w:pPr>
+              <w:rPr>
+                <w:rFonts w:ascii="Arial Narrow" w:hAnsi="Arial Narrow" w:cs="Calibri"/>
+                <w:sz w:val="18"/>
+                <w:szCs w:val="18"/>
+              </w:rPr>
+            </w:pPr>
+            <w:r>
+              <w:rPr>
+                <w:rFonts w:ascii="Arial Narrow" w:hAnsi="Arial Narrow" w:cs="Calibri"/>
+                <w:sz w:val="18"/>
+                <w:szCs w:val="18"/>
+              </w:rPr>
+              <w:t xml:space="preserve">Quando Jogado: Se esta for a última rodada do jogo, coloque 1 </w:t>
+            </w:r>
+            <w:r>
+              <w:rPr>
+                <w:noProof/>
+              </w:rPr>
               <mc:AlternateContent>
                 <mc:Choice Requires="wps">
                   <w:drawing>
-                    <wp:inline distT="0" distB="0" distL="0" distR="0" wp14:anchorId="6ACE9847" wp14:editId="12B4C538">
+                    <wp:inline distT="0" distB="0" distL="0" distR="0" wp14:anchorId="6FD52205" wp14:editId="5E871C6A">
                       <wp:extent cx="78006" cy="116229"/>
                       <wp:effectExtent l="0" t="0" r="17780" b="17145"/>
                       <wp:docPr id="9" name="Retângulo: Cantos Arredondados 13">
@@ -1027,13 +1164,14 @@
             <w:r>
               <w:rPr>
                 <w:rFonts w:ascii="Arial Narrow" w:hAnsi="Arial Narrow" w:cs="Calibri"/>
+                <w:noProof/>
                 <w:sz w:val="18"/>
                 <w:szCs w:val="18"/>
               </w:rPr>
               <mc:AlternateContent>
                 <mc:Choice Requires="wpg">
                   <w:drawing>
-                    <wp:inline distT="0" distB="0" distL="0" distR="0" wp14:anchorId="362C12E9">
+                    <wp:inline distT="0" distB="0" distL="0" distR="0" wp14:anchorId="0059FF6E" wp14:editId="17A8C82D">
                       <wp:extent cx="129182" cy="129182"/>
                       <wp:effectExtent l="0" t="0" r="4445" b="4445"/>
                       <wp:docPr id="10" name="Agrupar 46">
@@ -1100,13 +1238,13 @@
                                 </pic:cNvPicPr>
                               </pic:nvPicPr>
                               <pic:blipFill>
-                                <a:blip r:embed="rId4" cstate="print">
+                                <a:blip r:embed="rId5" cstate="print">
                                   <a:extLst>
                                     <a:ext uri="{28A0092B-C50C-407E-A947-70E740481C1C}">
                                       <a14:useLocalDpi xmlns:a14="http://schemas.microsoft.com/office/drawing/2010/main" val="0"/>
                                     </a:ext>
                                     <a:ext uri="{96DAC541-7B7A-43D3-8B79-37D633B846F1}">
-                                      <asvg:svgBlip xmlns:asvg="http://schemas.microsoft.com/office/drawing/2016/SVG/main" r:embed="rId5"/>
+                                      <asvg:svgBlip xmlns:asvg="http://schemas.microsoft.com/office/drawing/2016/SVG/main" r:embed="rId6"/>
                                     </a:ext>
                                   </a:extLst>
                                 </a:blip>
@@ -1158,7 +1296,7 @@
                         <o:lock v:ext="edit" aspectratio="t"/>
                       </v:shapetype>
                       <v:shape id="Gráfico 43" o:spid="_x0000_s1028" type="#_x0000_t75" alt="Edifício" style="position:absolute;left:46310;top:43434;width:177831;height:177831;visibility:visible;mso-wrap-style:square" o:gfxdata="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">
-                        <v:imagedata r:id="rId6" o:title="Edifício"/>
+                        <v:imagedata r:id="rId7" o:title="Edifício"/>
                       </v:shape>
                       <w10:anchorlock/>
                     </v:group>
@@ -1176,6 +1314,9 @@
         <w:tc>
           <w:tcPr>
             <w:tcW w:w="3096" w:type="dxa"/>
+            <w:tcBorders>
+              <w:top w:val="single" w:sz="4" w:space="0" w:color="E7E6E6" w:themeColor="background2"/>
+            </w:tcBorders>
           </w:tcPr>
           <w:p>
             <w:pPr>
@@ -1194,24 +1335,36 @@
         <w:tc>
           <w:tcPr>
             <w:tcW w:w="3096" w:type="dxa"/>
+            <w:tcBorders>
+              <w:top w:val="single" w:sz="4" w:space="0" w:color="E7E6E6" w:themeColor="background2"/>
+            </w:tcBorders>
           </w:tcPr>
           <w:p/>
         </w:tc>
         <w:tc>
           <w:tcPr>
             <w:tcW w:w="3096" w:type="dxa"/>
+            <w:tcBorders>
+              <w:top w:val="single" w:sz="4" w:space="0" w:color="E7E6E6" w:themeColor="background2"/>
+            </w:tcBorders>
           </w:tcPr>
           <w:p/>
         </w:tc>
         <w:tc>
           <w:tcPr>
             <w:tcW w:w="3096" w:type="dxa"/>
+            <w:tcBorders>
+              <w:top w:val="single" w:sz="4" w:space="0" w:color="E7E6E6" w:themeColor="background2"/>
+            </w:tcBorders>
           </w:tcPr>
           <w:p/>
         </w:tc>
         <w:tc>
           <w:tcPr>
             <w:tcW w:w="3096" w:type="dxa"/>
+            <w:tcBorders>
+              <w:top w:val="single" w:sz="4" w:space="0" w:color="E7E6E6" w:themeColor="background2"/>
+            </w:tcBorders>
           </w:tcPr>
           <w:p/>
         </w:tc>
@@ -1254,7 +1407,78 @@
         </w:tc>
       </w:tr>
     </w:tbl>
-    <w:p/>
+    <w:p>
+      <w:r>
+        <w:rPr>
+          <w:noProof/>
+        </w:rPr>
+        <w:drawing>
+          <wp:anchor distT="0" distB="0" distL="114300" distR="114300" simplePos="0" relativeHeight="251658240" behindDoc="1" locked="0" layoutInCell="1" allowOverlap="1" wp14:anchorId="674EEBDE" wp14:editId="4FB6CB25">
+            <wp:simplePos x="0" y="0"/>
+            <wp:positionH relativeFrom="margin">
+              <wp:align>left</wp:align>
+            </wp:positionH>
+            <wp:positionV relativeFrom="paragraph">
+              <wp:posOffset>-2365598</wp:posOffset>
+            </wp:positionV>
+            <wp:extent cx="1971040" cy="2030681"/>
+            <wp:effectExtent l="0" t="0" r="0" b="8255"/>
+            <wp:wrapNone/>
+            <wp:docPr id="15" name="Imagem 15"/>
+            <wp:cNvGraphicFramePr>
+              <a:graphicFrameLocks xmlns:a="http://schemas.openxmlformats.org/drawingml/2006/main" noChangeAspect="1"/>
+            </wp:cNvGraphicFramePr>
+            <a:graphic xmlns:a="http://schemas.openxmlformats.org/drawingml/2006/main">
+              <a:graphicData uri="http://schemas.openxmlformats.org/drawingml/2006/picture">
+                <pic:pic xmlns:pic="http://schemas.openxmlformats.org/drawingml/2006/picture">
+                  <pic:nvPicPr>
+                    <pic:cNvPr id="0" name="Picture 1"/>
+                    <pic:cNvPicPr>
+                      <a:picLocks noChangeAspect="1" noChangeArrowheads="1"/>
+                    </pic:cNvPicPr>
+                  </pic:nvPicPr>
+                  <pic:blipFill rotWithShape="1">
+                    <a:blip r:embed="rId8" cstate="print">
+                      <a:extLst>
+                        <a:ext uri="{28A0092B-C50C-407E-A947-70E740481C1C}">
+                          <a14:useLocalDpi xmlns:a14="http://schemas.microsoft.com/office/drawing/2010/main" val="0"/>
+                        </a:ext>
+                      </a:extLst>
+                    </a:blip>
+                    <a:srcRect l="18420" t="-302" r="24460" b="302"/>
+                    <a:stretch/>
+                  </pic:blipFill>
+                  <pic:spPr bwMode="auto">
+                    <a:xfrm>
+                      <a:off x="0" y="0"/>
+                      <a:ext cx="1974637" cy="2034387"/>
+                    </a:xfrm>
+                    <a:prstGeom prst="rect">
+                      <a:avLst/>
+                    </a:prstGeom>
+                    <a:noFill/>
+                    <a:ln>
+                      <a:noFill/>
+                    </a:ln>
+                    <a:extLst>
+                      <a:ext uri="{53640926-AAD7-44D8-BBD7-CCE9431645EC}">
+                        <a14:shadowObscured xmlns:a14="http://schemas.microsoft.com/office/drawing/2010/main"/>
+                      </a:ext>
+                    </a:extLst>
+                  </pic:spPr>
+                </pic:pic>
+              </a:graphicData>
+            </a:graphic>
+            <wp14:sizeRelH relativeFrom="margin">
+              <wp14:pctWidth>0</wp14:pctWidth>
+            </wp14:sizeRelH>
+            <wp14:sizeRelV relativeFrom="margin">
+              <wp14:pctHeight>0</wp14:pctHeight>
+            </wp14:sizeRelV>
+          </wp:anchor>
+        </w:drawing>
+      </w:r>
+    </w:p>
     <w:tbl>
       <w:tblPr>
         <w:tblStyle w:val="Tabelacomgrade"/>
@@ -1279,11 +1503,21 @@
         <w:tc>
           <w:tcPr>
             <w:tcW w:w="3096" w:type="dxa"/>
-          </w:tcPr>
-          <w:p>
-            <w:r>
-              <w:rPr>
-                <w:rFonts w:ascii="Arial Narrow" w:hAnsi="Arial Narrow"/>
+            <w:tcBorders>
+              <w:right w:val="single" w:sz="4" w:space="0" w:color="E7E6E6" w:themeColor="background2"/>
+            </w:tcBorders>
+          </w:tcPr>
+          <w:p>
+            <w:pPr>
+              <w:rPr>
+                <w:b/>
+              </w:rPr>
+            </w:pPr>
+            <w:r>
+              <w:rPr>
+                <w:rFonts w:ascii="Arial Narrow" w:hAnsi="Arial Narrow"/>
+                <w:b/>
+                <w:color w:val="FFFFFF" w:themeColor="background1"/>
               </w:rPr>
               <w:t>FAUSTÃO</w:t>
             </w:r>
@@ -1292,6 +1526,10 @@
         <w:tc>
           <w:tcPr>
             <w:tcW w:w="3096" w:type="dxa"/>
+            <w:tcBorders>
+              <w:left w:val="single" w:sz="4" w:space="0" w:color="E7E6E6" w:themeColor="background2"/>
+              <w:right w:val="single" w:sz="4" w:space="0" w:color="E7E6E6" w:themeColor="background2"/>
+            </w:tcBorders>
             <w:vAlign w:val="center"/>
           </w:tcPr>
           <w:p>
@@ -1313,6 +1551,10 @@
         <w:tc>
           <w:tcPr>
             <w:tcW w:w="3096" w:type="dxa"/>
+            <w:tcBorders>
+              <w:left w:val="single" w:sz="4" w:space="0" w:color="E7E6E6" w:themeColor="background2"/>
+              <w:right w:val="single" w:sz="4" w:space="0" w:color="E7E6E6" w:themeColor="background2"/>
+            </w:tcBorders>
             <w:vAlign w:val="center"/>
           </w:tcPr>
           <w:p>
@@ -1334,6 +1576,10 @@
         <w:tc>
           <w:tcPr>
             <w:tcW w:w="3096" w:type="dxa"/>
+            <w:tcBorders>
+              <w:left w:val="single" w:sz="4" w:space="0" w:color="E7E6E6" w:themeColor="background2"/>
+              <w:right w:val="single" w:sz="4" w:space="0" w:color="E7E6E6" w:themeColor="background2"/>
+            </w:tcBorders>
             <w:vAlign w:val="center"/>
           </w:tcPr>
           <w:p>
@@ -1355,6 +1601,9 @@
         <w:tc>
           <w:tcPr>
             <w:tcW w:w="3096" w:type="dxa"/>
+            <w:tcBorders>
+              <w:left w:val="single" w:sz="4" w:space="0" w:color="E7E6E6" w:themeColor="background2"/>
+            </w:tcBorders>
             <w:vAlign w:val="center"/>
           </w:tcPr>
           <w:p>
@@ -1381,12 +1630,90 @@
         <w:tc>
           <w:tcPr>
             <w:tcW w:w="3096" w:type="dxa"/>
-          </w:tcPr>
-          <w:p/>
-        </w:tc>
-        <w:tc>
-          <w:tcPr>
-            <w:tcW w:w="3096" w:type="dxa"/>
+            <w:tcBorders>
+              <w:right w:val="single" w:sz="4" w:space="0" w:color="E7E6E6" w:themeColor="background2"/>
+            </w:tcBorders>
+          </w:tcPr>
+          <w:p>
+            <w:r>
+              <w:rPr>
+                <w:noProof/>
+              </w:rPr>
+              <w:drawing>
+                <wp:anchor distT="0" distB="0" distL="114300" distR="114300" simplePos="0" relativeHeight="251660288" behindDoc="1" locked="0" layoutInCell="1" allowOverlap="1" wp14:anchorId="72036E70" wp14:editId="08B0A545">
+                  <wp:simplePos x="0" y="0"/>
+                  <wp:positionH relativeFrom="column">
+                    <wp:posOffset>-64300</wp:posOffset>
+                  </wp:positionH>
+                  <wp:positionV relativeFrom="paragraph">
+                    <wp:posOffset>-158692</wp:posOffset>
+                  </wp:positionV>
+                  <wp:extent cx="1953491" cy="2011830"/>
+                  <wp:effectExtent l="0" t="0" r="8890" b="7620"/>
+                  <wp:wrapNone/>
+                  <wp:docPr id="17" name="Imagem 17"/>
+                  <wp:cNvGraphicFramePr>
+                    <a:graphicFrameLocks xmlns:a="http://schemas.openxmlformats.org/drawingml/2006/main" noChangeAspect="1"/>
+                  </wp:cNvGraphicFramePr>
+                  <a:graphic xmlns:a="http://schemas.openxmlformats.org/drawingml/2006/main">
+                    <a:graphicData uri="http://schemas.openxmlformats.org/drawingml/2006/picture">
+                      <pic:pic xmlns:pic="http://schemas.openxmlformats.org/drawingml/2006/picture">
+                        <pic:nvPicPr>
+                          <pic:cNvPr id="0" name="Picture 5"/>
+                          <pic:cNvPicPr>
+                            <a:picLocks noChangeAspect="1" noChangeArrowheads="1"/>
+                          </pic:cNvPicPr>
+                        </pic:nvPicPr>
+                        <pic:blipFill rotWithShape="1">
+                          <a:blip r:embed="rId9" cstate="print">
+                            <a:extLst>
+                              <a:ext uri="{28A0092B-C50C-407E-A947-70E740481C1C}">
+                                <a14:useLocalDpi xmlns:a14="http://schemas.microsoft.com/office/drawing/2010/main" val="0"/>
+                              </a:ext>
+                            </a:extLst>
+                          </a:blip>
+                          <a:srcRect t="4796" r="6089" b="30177"/>
+                          <a:stretch/>
+                        </pic:blipFill>
+                        <pic:spPr bwMode="auto">
+                          <a:xfrm>
+                            <a:off x="0" y="0"/>
+                            <a:ext cx="1957302" cy="2015755"/>
+                          </a:xfrm>
+                          <a:prstGeom prst="rect">
+                            <a:avLst/>
+                          </a:prstGeom>
+                          <a:noFill/>
+                          <a:ln>
+                            <a:noFill/>
+                          </a:ln>
+                          <a:extLst>
+                            <a:ext uri="{53640926-AAD7-44D8-BBD7-CCE9431645EC}">
+                              <a14:shadowObscured xmlns:a14="http://schemas.microsoft.com/office/drawing/2010/main"/>
+                            </a:ext>
+                          </a:extLst>
+                        </pic:spPr>
+                      </pic:pic>
+                    </a:graphicData>
+                  </a:graphic>
+                  <wp14:sizeRelH relativeFrom="margin">
+                    <wp14:pctWidth>0</wp14:pctWidth>
+                  </wp14:sizeRelH>
+                  <wp14:sizeRelV relativeFrom="margin">
+                    <wp14:pctHeight>0</wp14:pctHeight>
+                  </wp14:sizeRelV>
+                </wp:anchor>
+              </w:drawing>
+            </w:r>
+          </w:p>
+        </w:tc>
+        <w:tc>
+          <w:tcPr>
+            <w:tcW w:w="3096" w:type="dxa"/>
+            <w:tcBorders>
+              <w:left w:val="single" w:sz="4" w:space="0" w:color="E7E6E6" w:themeColor="background2"/>
+              <w:right w:val="single" w:sz="4" w:space="0" w:color="E7E6E6" w:themeColor="background2"/>
+            </w:tcBorders>
             <w:vAlign w:val="center"/>
           </w:tcPr>
           <w:p>
@@ -1409,6 +1736,10 @@
         <w:tc>
           <w:tcPr>
             <w:tcW w:w="3096" w:type="dxa"/>
+            <w:tcBorders>
+              <w:left w:val="single" w:sz="4" w:space="0" w:color="E7E6E6" w:themeColor="background2"/>
+              <w:right w:val="single" w:sz="4" w:space="0" w:color="E7E6E6" w:themeColor="background2"/>
+            </w:tcBorders>
             <w:vAlign w:val="center"/>
           </w:tcPr>
           <w:p>
@@ -1431,6 +1762,10 @@
         <w:tc>
           <w:tcPr>
             <w:tcW w:w="3096" w:type="dxa"/>
+            <w:tcBorders>
+              <w:left w:val="single" w:sz="4" w:space="0" w:color="E7E6E6" w:themeColor="background2"/>
+              <w:right w:val="single" w:sz="4" w:space="0" w:color="E7E6E6" w:themeColor="background2"/>
+            </w:tcBorders>
             <w:vAlign w:val="center"/>
           </w:tcPr>
           <w:p>
@@ -1446,20 +1781,16 @@
                 <w:rFonts w:ascii="Arial Narrow" w:hAnsi="Arial Narrow" w:cs="Calibri"/>
                 <w:b/>
               </w:rPr>
-              <w:t>Errou</w:t>
-            </w:r>
-            <w:r>
-              <w:rPr>
-                <w:rFonts w:ascii="Arial Narrow" w:hAnsi="Arial Narrow" w:cs="Calibri"/>
-                <w:b/>
-              </w:rPr>
-              <w:t>!</w:t>
-            </w:r>
-          </w:p>
-        </w:tc>
-        <w:tc>
-          <w:tcPr>
-            <w:tcW w:w="3096" w:type="dxa"/>
+              <w:t>Errou!</w:t>
+            </w:r>
+          </w:p>
+        </w:tc>
+        <w:tc>
+          <w:tcPr>
+            <w:tcW w:w="3096" w:type="dxa"/>
+            <w:tcBorders>
+              <w:left w:val="single" w:sz="4" w:space="0" w:color="E7E6E6" w:themeColor="background2"/>
+            </w:tcBorders>
             <w:vAlign w:val="center"/>
           </w:tcPr>
           <w:p>
@@ -1487,6 +1818,9 @@
         <w:tc>
           <w:tcPr>
             <w:tcW w:w="3096" w:type="dxa"/>
+            <w:tcBorders>
+              <w:right w:val="single" w:sz="4" w:space="0" w:color="E7E6E6" w:themeColor="background2"/>
+            </w:tcBorders>
             <w:vAlign w:val="center"/>
           </w:tcPr>
           <w:p>
@@ -1496,6 +1830,7 @@
             <w:r>
               <w:rPr>
                 <w:rFonts w:ascii="Arial Narrow" w:hAnsi="Arial Narrow"/>
+                <w:color w:val="FFFFFF" w:themeColor="background1"/>
                 <w:sz w:val="18"/>
                 <w:szCs w:val="18"/>
               </w:rPr>
@@ -1506,22 +1841,27 @@
         <w:tc>
           <w:tcPr>
             <w:tcW w:w="3096" w:type="dxa"/>
-            <w:vAlign w:val="center"/>
-          </w:tcPr>
-          <w:p>
-            <w:pPr>
-              <w:rPr>
-                <w:b/>
-              </w:rPr>
-            </w:pPr>
-            <w:r>
-              <w:rPr>
-                <w:b/>
+            <w:tcBorders>
+              <w:left w:val="single" w:sz="4" w:space="0" w:color="E7E6E6" w:themeColor="background2"/>
+              <w:right w:val="single" w:sz="4" w:space="0" w:color="E7E6E6" w:themeColor="background2"/>
+            </w:tcBorders>
+            <w:vAlign w:val="center"/>
+          </w:tcPr>
+          <w:p>
+            <w:pPr>
+              <w:rPr>
+                <w:b/>
+              </w:rPr>
+            </w:pPr>
+            <w:r>
+              <w:rPr>
+                <w:b/>
+                <w:noProof/>
               </w:rPr>
               <mc:AlternateContent>
                 <mc:Choice Requires="wpg">
                   <w:drawing>
-                    <wp:inline distT="0" distB="0" distL="0" distR="0" wp14:anchorId="3A429274">
+                    <wp:inline distT="0" distB="0" distL="0" distR="0" wp14:anchorId="7BC0EECD" wp14:editId="33962B28">
                       <wp:extent cx="140561" cy="144532"/>
                       <wp:effectExtent l="0" t="0" r="0" b="8255"/>
                       <wp:docPr id="27" name="Agrupar 38">
@@ -1588,13 +1928,13 @@
                                 </pic:cNvPicPr>
                               </pic:nvPicPr>
                               <pic:blipFill>
-                                <a:blip r:embed="rId7" cstate="print">
+                                <a:blip r:embed="rId10" cstate="print">
                                   <a:extLst>
                                     <a:ext uri="{28A0092B-C50C-407E-A947-70E740481C1C}">
                                       <a14:useLocalDpi xmlns:a14="http://schemas.microsoft.com/office/drawing/2010/main" val="0"/>
                                     </a:ext>
                                     <a:ext uri="{96DAC541-7B7A-43D3-8B79-37D633B846F1}">
-                                      <asvg:svgBlip xmlns:asvg="http://schemas.microsoft.com/office/drawing/2016/SVG/main" r:embed="rId8"/>
+                                      <asvg:svgBlip xmlns:asvg="http://schemas.microsoft.com/office/drawing/2016/SVG/main" r:embed="rId11"/>
                                     </a:ext>
                                   </a:extLst>
                                 </a:blip>
@@ -1625,7 +1965,7 @@
                         <v:stroke joinstyle="miter"/>
                       </v:oval>
                       <v:shape id="Gráfico 15" o:spid="_x0000_s1028" type="#_x0000_t75" alt="Sirene" style="position:absolute;left:862;width:139699;height:139699;visibility:visible;mso-wrap-style:square" o:gfxdata="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">
-                        <v:imagedata r:id="rId9" o:title="Sirene"/>
+                        <v:imagedata r:id="rId12" o:title="Sirene"/>
                       </v:shape>
                       <w10:anchorlock/>
                     </v:group>
@@ -1638,6 +1978,10 @@
         <w:tc>
           <w:tcPr>
             <w:tcW w:w="3096" w:type="dxa"/>
+            <w:tcBorders>
+              <w:left w:val="single" w:sz="4" w:space="0" w:color="E7E6E6" w:themeColor="background2"/>
+              <w:right w:val="single" w:sz="4" w:space="0" w:color="E7E6E6" w:themeColor="background2"/>
+            </w:tcBorders>
             <w:vAlign w:val="center"/>
           </w:tcPr>
           <w:p>
@@ -1658,6 +2002,10 @@
         <w:tc>
           <w:tcPr>
             <w:tcW w:w="3096" w:type="dxa"/>
+            <w:tcBorders>
+              <w:left w:val="single" w:sz="4" w:space="0" w:color="E7E6E6" w:themeColor="background2"/>
+              <w:right w:val="single" w:sz="4" w:space="0" w:color="E7E6E6" w:themeColor="background2"/>
+            </w:tcBorders>
             <w:vAlign w:val="center"/>
           </w:tcPr>
           <w:p>
@@ -1667,10 +2015,13 @@
               </w:tabs>
             </w:pPr>
             <w:r>
+              <w:rPr>
+                <w:noProof/>
+              </w:rPr>
               <mc:AlternateContent>
                 <mc:Choice Requires="wpg">
                   <w:drawing>
-                    <wp:inline distT="0" distB="0" distL="0" distR="0" wp14:anchorId="26ECCA5E" wp14:editId="651C4180">
+                    <wp:inline distT="0" distB="0" distL="0" distR="0" wp14:anchorId="23025A9A" wp14:editId="2C5A7AD9">
                       <wp:extent cx="170121" cy="173324"/>
                       <wp:effectExtent l="0" t="0" r="1905" b="0"/>
                       <wp:docPr id="30" name="Agrupar 7">
@@ -1939,10 +2290,13 @@
               <w:t xml:space="preserve"> </w:t>
             </w:r>
             <w:r>
+              <w:rPr>
+                <w:noProof/>
+              </w:rPr>
               <mc:AlternateContent>
                 <mc:Choice Requires="wpg">
                   <w:drawing>
-                    <wp:inline distT="0" distB="0" distL="0" distR="0" wp14:anchorId="26ECCA5E" wp14:editId="651C4180">
+                    <wp:inline distT="0" distB="0" distL="0" distR="0" wp14:anchorId="26279373" wp14:editId="57507A98">
                       <wp:extent cx="170121" cy="173324"/>
                       <wp:effectExtent l="0" t="0" r="1905" b="0"/>
                       <wp:docPr id="36" name="Agrupar 7">
@@ -2212,19 +2566,25 @@
         <w:tc>
           <w:tcPr>
             <w:tcW w:w="3096" w:type="dxa"/>
-            <w:vAlign w:val="center"/>
-          </w:tcPr>
-          <w:p>
-            <w:pPr>
-              <w:rPr>
-                <w:b/>
-              </w:rPr>
-            </w:pPr>
-            <w:r>
+            <w:tcBorders>
+              <w:left w:val="single" w:sz="4" w:space="0" w:color="E7E6E6" w:themeColor="background2"/>
+            </w:tcBorders>
+            <w:vAlign w:val="center"/>
+          </w:tcPr>
+          <w:p>
+            <w:pPr>
+              <w:rPr>
+                <w:b/>
+              </w:rPr>
+            </w:pPr>
+            <w:r>
+              <w:rPr>
+                <w:noProof/>
+              </w:rPr>
               <mc:AlternateContent>
                 <mc:Choice Requires="wps">
                   <w:drawing>
-                    <wp:inline distT="0" distB="0" distL="0" distR="0" wp14:anchorId="09BA90F0" wp14:editId="5556F412">
+                    <wp:inline distT="0" distB="0" distL="0" distR="0" wp14:anchorId="457BEE90" wp14:editId="3E7BDFE2">
                       <wp:extent cx="116481" cy="173827"/>
                       <wp:effectExtent l="0" t="0" r="17145" b="17145"/>
                       <wp:docPr id="42" name="Retângulo: Cantos Arredondados 13">
@@ -2290,10 +2650,13 @@
               <w:t xml:space="preserve"> </w:t>
             </w:r>
             <w:r>
+              <w:rPr>
+                <w:noProof/>
+              </w:rPr>
               <mc:AlternateContent>
                 <mc:Choice Requires="wps">
                   <w:drawing>
-                    <wp:inline distT="0" distB="0" distL="0" distR="0" wp14:anchorId="09BA90F0" wp14:editId="5556F412">
+                    <wp:inline distT="0" distB="0" distL="0" distR="0" wp14:anchorId="3148A536" wp14:editId="4AF6E6BA">
                       <wp:extent cx="116481" cy="173827"/>
                       <wp:effectExtent l="0" t="0" r="17145" b="17145"/>
                       <wp:docPr id="43" name="Retângulo: Cantos Arredondados 13">
@@ -2362,13 +2725,90 @@
         <w:tc>
           <w:tcPr>
             <w:tcW w:w="3096" w:type="dxa"/>
-            <w:vAlign w:val="center"/>
-          </w:tcPr>
-          <w:p/>
-        </w:tc>
-        <w:tc>
-          <w:tcPr>
-            <w:tcW w:w="3096" w:type="dxa"/>
+            <w:tcBorders>
+              <w:bottom w:val="single" w:sz="4" w:space="0" w:color="E7E6E6" w:themeColor="background2"/>
+              <w:right w:val="single" w:sz="4" w:space="0" w:color="E7E6E6" w:themeColor="background2"/>
+            </w:tcBorders>
+            <w:vAlign w:val="center"/>
+          </w:tcPr>
+          <w:p>
+            <w:r>
+              <w:rPr>
+                <w:noProof/>
+              </w:rPr>
+              <w:drawing>
+                <wp:anchor distT="0" distB="0" distL="114300" distR="114300" simplePos="0" relativeHeight="251661312" behindDoc="0" locked="0" layoutInCell="1" allowOverlap="1" wp14:anchorId="6B520B5B" wp14:editId="458A984C">
+                  <wp:simplePos x="0" y="0"/>
+                  <wp:positionH relativeFrom="column">
+                    <wp:posOffset>-42545</wp:posOffset>
+                  </wp:positionH>
+                  <wp:positionV relativeFrom="paragraph">
+                    <wp:posOffset>194945</wp:posOffset>
+                  </wp:positionV>
+                  <wp:extent cx="284480" cy="275590"/>
+                  <wp:effectExtent l="0" t="0" r="1270" b="0"/>
+                  <wp:wrapNone/>
+                  <wp:docPr id="18" name="Imagem 18"/>
+                  <wp:cNvGraphicFramePr>
+                    <a:graphicFrameLocks xmlns:a="http://schemas.openxmlformats.org/drawingml/2006/main" noChangeAspect="1"/>
+                  </wp:cNvGraphicFramePr>
+                  <a:graphic xmlns:a="http://schemas.openxmlformats.org/drawingml/2006/main">
+                    <a:graphicData uri="http://schemas.openxmlformats.org/drawingml/2006/picture">
+                      <pic:pic xmlns:pic="http://schemas.openxmlformats.org/drawingml/2006/picture">
+                        <pic:nvPicPr>
+                          <pic:cNvPr id="0" name="Picture 7"/>
+                          <pic:cNvPicPr>
+                            <a:picLocks noChangeAspect="1" noChangeArrowheads="1"/>
+                          </pic:cNvPicPr>
+                        </pic:nvPicPr>
+                        <pic:blipFill>
+                          <a:blip r:embed="rId13" cstate="print">
+                            <a:extLst>
+                              <a:ext uri="{28A0092B-C50C-407E-A947-70E740481C1C}">
+                                <a14:useLocalDpi xmlns:a14="http://schemas.microsoft.com/office/drawing/2010/main" val="0"/>
+                              </a:ext>
+                            </a:extLst>
+                          </a:blip>
+                          <a:srcRect/>
+                          <a:stretch>
+                            <a:fillRect/>
+                          </a:stretch>
+                        </pic:blipFill>
+                        <pic:spPr bwMode="auto">
+                          <a:xfrm>
+                            <a:off x="0" y="0"/>
+                            <a:ext cx="284480" cy="275590"/>
+                          </a:xfrm>
+                          <a:prstGeom prst="rect">
+                            <a:avLst/>
+                          </a:prstGeom>
+                          <a:noFill/>
+                          <a:ln>
+                            <a:noFill/>
+                          </a:ln>
+                        </pic:spPr>
+                      </pic:pic>
+                    </a:graphicData>
+                  </a:graphic>
+                  <wp14:sizeRelH relativeFrom="margin">
+                    <wp14:pctWidth>0</wp14:pctWidth>
+                  </wp14:sizeRelH>
+                  <wp14:sizeRelV relativeFrom="margin">
+                    <wp14:pctHeight>0</wp14:pctHeight>
+                  </wp14:sizeRelV>
+                </wp:anchor>
+              </w:drawing>
+            </w:r>
+          </w:p>
+        </w:tc>
+        <w:tc>
+          <w:tcPr>
+            <w:tcW w:w="3096" w:type="dxa"/>
+            <w:tcBorders>
+              <w:left w:val="single" w:sz="4" w:space="0" w:color="E7E6E6" w:themeColor="background2"/>
+              <w:bottom w:val="single" w:sz="4" w:space="0" w:color="E7E6E6" w:themeColor="background2"/>
+              <w:right w:val="single" w:sz="4" w:space="0" w:color="E7E6E6" w:themeColor="background2"/>
+            </w:tcBorders>
             <w:vAlign w:val="center"/>
           </w:tcPr>
           <w:p>
@@ -2398,11 +2838,12 @@
             <w:r>
               <w:rPr>
                 <w:b/>
+                <w:noProof/>
               </w:rPr>
               <mc:AlternateContent>
                 <mc:Choice Requires="wpg">
                   <w:drawing>
-                    <wp:inline distT="0" distB="0" distL="0" distR="0" wp14:anchorId="6BDE27FA" wp14:editId="44B0809B">
+                    <wp:inline distT="0" distB="0" distL="0" distR="0" wp14:anchorId="7101675C" wp14:editId="5DE726C3">
                       <wp:extent cx="140561" cy="144532"/>
                       <wp:effectExtent l="0" t="0" r="0" b="8255"/>
                       <wp:docPr id="44" name="Agrupar 38">
@@ -2469,13 +2910,13 @@
                                 </pic:cNvPicPr>
                               </pic:nvPicPr>
                               <pic:blipFill>
-                                <a:blip r:embed="rId7" cstate="print">
+                                <a:blip r:embed="rId10" cstate="print">
                                   <a:extLst>
                                     <a:ext uri="{28A0092B-C50C-407E-A947-70E740481C1C}">
                                       <a14:useLocalDpi xmlns:a14="http://schemas.microsoft.com/office/drawing/2010/main" val="0"/>
                                     </a:ext>
                                     <a:ext uri="{96DAC541-7B7A-43D3-8B79-37D633B846F1}">
-                                      <asvg:svgBlip xmlns:asvg="http://schemas.microsoft.com/office/drawing/2016/SVG/main" r:embed="rId8"/>
+                                      <asvg:svgBlip xmlns:asvg="http://schemas.microsoft.com/office/drawing/2016/SVG/main" r:embed="rId11"/>
                                     </a:ext>
                                   </a:extLst>
                                 </a:blip>
@@ -2506,7 +2947,7 @@
                         <v:stroke joinstyle="miter"/>
                       </v:oval>
                       <v:shape id="Gráfico 15" o:spid="_x0000_s1028" type="#_x0000_t75" alt="Sirene" style="position:absolute;left:862;width:139699;height:139699;visibility:visible;mso-wrap-style:square" o:gfxdata="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">
-                        <v:imagedata r:id="rId9" o:title="Sirene"/>
+                        <v:imagedata r:id="rId12" o:title="Sirene"/>
                       </v:shape>
                       <w10:anchorlock/>
                     </v:group>
@@ -2527,6 +2968,11 @@
         <w:tc>
           <w:tcPr>
             <w:tcW w:w="3096" w:type="dxa"/>
+            <w:tcBorders>
+              <w:left w:val="single" w:sz="4" w:space="0" w:color="E7E6E6" w:themeColor="background2"/>
+              <w:bottom w:val="single" w:sz="4" w:space="0" w:color="E7E6E6" w:themeColor="background2"/>
+              <w:right w:val="single" w:sz="4" w:space="0" w:color="E7E6E6" w:themeColor="background2"/>
+            </w:tcBorders>
             <w:shd w:val="clear" w:color="auto" w:fill="D9D2E9"/>
             <w:vAlign w:val="center"/>
           </w:tcPr>
@@ -2576,6 +3022,11 @@
         <w:tc>
           <w:tcPr>
             <w:tcW w:w="3096" w:type="dxa"/>
+            <w:tcBorders>
+              <w:left w:val="single" w:sz="4" w:space="0" w:color="E7E6E6" w:themeColor="background2"/>
+              <w:bottom w:val="single" w:sz="4" w:space="0" w:color="E7E6E6" w:themeColor="background2"/>
+              <w:right w:val="single" w:sz="4" w:space="0" w:color="E7E6E6" w:themeColor="background2"/>
+            </w:tcBorders>
             <w:shd w:val="clear" w:color="auto" w:fill="F4CCCC"/>
             <w:vAlign w:val="center"/>
           </w:tcPr>
@@ -2606,13 +3057,14 @@
             <w:r>
               <w:rPr>
                 <w:rFonts w:ascii="Arial Narrow" w:hAnsi="Arial Narrow" w:cs="Calibri"/>
+                <w:noProof/>
                 <w:sz w:val="18"/>
                 <w:szCs w:val="18"/>
               </w:rPr>
               <mc:AlternateContent>
                 <mc:Choice Requires="wps">
                   <w:drawing>
-                    <wp:inline distT="0" distB="0" distL="0" distR="0" wp14:anchorId="11230D4B">
+                    <wp:inline distT="0" distB="0" distL="0" distR="0" wp14:anchorId="07C6E7E0" wp14:editId="74BA3877">
                       <wp:extent cx="116205" cy="116205"/>
                       <wp:effectExtent l="0" t="0" r="17145" b="17145"/>
                       <wp:docPr id="13" name="Cubo 12">
@@ -2711,6 +3163,10 @@
         <w:tc>
           <w:tcPr>
             <w:tcW w:w="3096" w:type="dxa"/>
+            <w:tcBorders>
+              <w:left w:val="single" w:sz="4" w:space="0" w:color="E7E6E6" w:themeColor="background2"/>
+              <w:bottom w:val="single" w:sz="4" w:space="0" w:color="E7E6E6" w:themeColor="background2"/>
+            </w:tcBorders>
             <w:vAlign w:val="center"/>
           </w:tcPr>
           <w:p>
@@ -2764,6 +3220,9 @@
         <w:tc>
           <w:tcPr>
             <w:tcW w:w="3096" w:type="dxa"/>
+            <w:tcBorders>
+              <w:top w:val="single" w:sz="4" w:space="0" w:color="E7E6E6" w:themeColor="background2"/>
+            </w:tcBorders>
           </w:tcPr>
           <w:p>
             <w:pPr>
@@ -2782,24 +3241,36 @@
         <w:tc>
           <w:tcPr>
             <w:tcW w:w="3096" w:type="dxa"/>
+            <w:tcBorders>
+              <w:top w:val="single" w:sz="4" w:space="0" w:color="E7E6E6" w:themeColor="background2"/>
+            </w:tcBorders>
           </w:tcPr>
           <w:p/>
         </w:tc>
         <w:tc>
           <w:tcPr>
             <w:tcW w:w="3096" w:type="dxa"/>
+            <w:tcBorders>
+              <w:top w:val="single" w:sz="4" w:space="0" w:color="E7E6E6" w:themeColor="background2"/>
+            </w:tcBorders>
           </w:tcPr>
           <w:p/>
         </w:tc>
         <w:tc>
           <w:tcPr>
             <w:tcW w:w="3096" w:type="dxa"/>
+            <w:tcBorders>
+              <w:top w:val="single" w:sz="4" w:space="0" w:color="E7E6E6" w:themeColor="background2"/>
+            </w:tcBorders>
           </w:tcPr>
           <w:p/>
         </w:tc>
         <w:tc>
           <w:tcPr>
             <w:tcW w:w="3096" w:type="dxa"/>
+            <w:tcBorders>
+              <w:top w:val="single" w:sz="4" w:space="0" w:color="E7E6E6" w:themeColor="background2"/>
+            </w:tcBorders>
           </w:tcPr>
           <w:p/>
         </w:tc>
@@ -2887,11 +3358,22 @@
         <w:tc>
           <w:tcPr>
             <w:tcW w:w="3096" w:type="dxa"/>
-          </w:tcPr>
-          <w:p>
-            <w:r>
-              <w:rPr>
-                <w:rFonts w:ascii="Arial Narrow" w:hAnsi="Arial Narrow"/>
+            <w:tcBorders>
+              <w:right w:val="single" w:sz="4" w:space="0" w:color="E7E6E6" w:themeColor="background2"/>
+            </w:tcBorders>
+          </w:tcPr>
+          <w:p>
+            <w:pPr>
+              <w:rPr>
+                <w:b/>
+                <w:color w:val="FFFFFF" w:themeColor="background1"/>
+              </w:rPr>
+            </w:pPr>
+            <w:r>
+              <w:rPr>
+                <w:rFonts w:ascii="Arial Narrow" w:hAnsi="Arial Narrow"/>
+                <w:b/>
+                <w:color w:val="FFFFFF" w:themeColor="background1"/>
               </w:rPr>
               <w:lastRenderedPageBreak/>
               <w:t>JOÃO GORDO</w:t>
@@ -2901,6 +3383,10 @@
         <w:tc>
           <w:tcPr>
             <w:tcW w:w="3096" w:type="dxa"/>
+            <w:tcBorders>
+              <w:left w:val="single" w:sz="4" w:space="0" w:color="E7E6E6" w:themeColor="background2"/>
+              <w:right w:val="single" w:sz="4" w:space="0" w:color="E7E6E6" w:themeColor="background2"/>
+            </w:tcBorders>
             <w:vAlign w:val="center"/>
           </w:tcPr>
           <w:p>
@@ -2922,6 +3408,10 @@
         <w:tc>
           <w:tcPr>
             <w:tcW w:w="3096" w:type="dxa"/>
+            <w:tcBorders>
+              <w:left w:val="single" w:sz="4" w:space="0" w:color="E7E6E6" w:themeColor="background2"/>
+              <w:right w:val="single" w:sz="4" w:space="0" w:color="E7E6E6" w:themeColor="background2"/>
+            </w:tcBorders>
             <w:vAlign w:val="center"/>
           </w:tcPr>
           <w:p>
@@ -2943,6 +3433,10 @@
         <w:tc>
           <w:tcPr>
             <w:tcW w:w="3096" w:type="dxa"/>
+            <w:tcBorders>
+              <w:left w:val="single" w:sz="4" w:space="0" w:color="E7E6E6" w:themeColor="background2"/>
+              <w:right w:val="single" w:sz="4" w:space="0" w:color="E7E6E6" w:themeColor="background2"/>
+            </w:tcBorders>
             <w:vAlign w:val="center"/>
           </w:tcPr>
           <w:p>
@@ -2964,6 +3458,9 @@
         <w:tc>
           <w:tcPr>
             <w:tcW w:w="3096" w:type="dxa"/>
+            <w:tcBorders>
+              <w:left w:val="single" w:sz="4" w:space="0" w:color="E7E6E6" w:themeColor="background2"/>
+            </w:tcBorders>
             <w:vAlign w:val="center"/>
           </w:tcPr>
           <w:p>
@@ -2990,12 +3487,19 @@
         <w:tc>
           <w:tcPr>
             <w:tcW w:w="3096" w:type="dxa"/>
+            <w:tcBorders>
+              <w:right w:val="single" w:sz="4" w:space="0" w:color="E7E6E6" w:themeColor="background2"/>
+            </w:tcBorders>
           </w:tcPr>
           <w:p/>
         </w:tc>
         <w:tc>
           <w:tcPr>
             <w:tcW w:w="3096" w:type="dxa"/>
+            <w:tcBorders>
+              <w:left w:val="single" w:sz="4" w:space="0" w:color="E7E6E6" w:themeColor="background2"/>
+              <w:right w:val="single" w:sz="4" w:space="0" w:color="E7E6E6" w:themeColor="background2"/>
+            </w:tcBorders>
             <w:vAlign w:val="center"/>
           </w:tcPr>
           <w:p>
@@ -3018,6 +3522,10 @@
         <w:tc>
           <w:tcPr>
             <w:tcW w:w="3096" w:type="dxa"/>
+            <w:tcBorders>
+              <w:left w:val="single" w:sz="4" w:space="0" w:color="E7E6E6" w:themeColor="background2"/>
+              <w:right w:val="single" w:sz="4" w:space="0" w:color="E7E6E6" w:themeColor="background2"/>
+            </w:tcBorders>
             <w:vAlign w:val="center"/>
           </w:tcPr>
           <w:p>
@@ -3033,27 +3541,17 @@
                 <w:rFonts w:ascii="Arial Narrow" w:hAnsi="Arial Narrow" w:cs="Calibri"/>
                 <w:b/>
               </w:rPr>
-              <w:t xml:space="preserve">O </w:t>
-            </w:r>
-            <w:r>
-              <w:rPr>
-                <w:rFonts w:ascii="Arial Narrow" w:hAnsi="Arial Narrow" w:cs="Calibri"/>
-                <w:b/>
-              </w:rPr>
-              <w:t>c</w:t>
-            </w:r>
-            <w:r>
-              <w:rPr>
-                <w:rFonts w:ascii="Arial Narrow" w:hAnsi="Arial Narrow" w:cs="Calibri"/>
-                <w:b/>
-              </w:rPr>
-              <w:t>ara trouxe armas</w:t>
-            </w:r>
-          </w:p>
-        </w:tc>
-        <w:tc>
-          <w:tcPr>
-            <w:tcW w:w="3096" w:type="dxa"/>
+              <w:t>O cara trouxe armas</w:t>
+            </w:r>
+          </w:p>
+        </w:tc>
+        <w:tc>
+          <w:tcPr>
+            <w:tcW w:w="3096" w:type="dxa"/>
+            <w:tcBorders>
+              <w:left w:val="single" w:sz="4" w:space="0" w:color="E7E6E6" w:themeColor="background2"/>
+              <w:right w:val="single" w:sz="4" w:space="0" w:color="E7E6E6" w:themeColor="background2"/>
+            </w:tcBorders>
             <w:vAlign w:val="center"/>
           </w:tcPr>
           <w:p>
@@ -3076,6 +3574,9 @@
         <w:tc>
           <w:tcPr>
             <w:tcW w:w="3096" w:type="dxa"/>
+            <w:tcBorders>
+              <w:left w:val="single" w:sz="4" w:space="0" w:color="E7E6E6" w:themeColor="background2"/>
+            </w:tcBorders>
             <w:vAlign w:val="center"/>
           </w:tcPr>
           <w:p>
@@ -3103,15 +3604,22 @@
         <w:tc>
           <w:tcPr>
             <w:tcW w:w="3096" w:type="dxa"/>
+            <w:tcBorders>
+              <w:right w:val="single" w:sz="4" w:space="0" w:color="E7E6E6" w:themeColor="background2"/>
+            </w:tcBorders>
             <w:vAlign w:val="center"/>
           </w:tcPr>
           <w:p>
             <w:pPr>
               <w:jc w:val="right"/>
-            </w:pPr>
-            <w:r>
-              <w:rPr>
-                <w:rFonts w:ascii="Arial Narrow" w:hAnsi="Arial Narrow"/>
+              <w:rPr>
+                <w:color w:val="FFFFFF" w:themeColor="background1"/>
+              </w:rPr>
+            </w:pPr>
+            <w:r>
+              <w:rPr>
+                <w:rFonts w:ascii="Arial Narrow" w:hAnsi="Arial Narrow"/>
+                <w:color w:val="FFFFFF" w:themeColor="background1"/>
                 <w:sz w:val="18"/>
                 <w:szCs w:val="18"/>
               </w:rPr>
@@ -3122,19 +3630,26 @@
         <w:tc>
           <w:tcPr>
             <w:tcW w:w="3096" w:type="dxa"/>
-            <w:vAlign w:val="center"/>
-          </w:tcPr>
-          <w:p>
-            <w:pPr>
-              <w:rPr>
-                <w:b/>
-              </w:rPr>
-            </w:pPr>
-            <w:r>
+            <w:tcBorders>
+              <w:left w:val="single" w:sz="4" w:space="0" w:color="E7E6E6" w:themeColor="background2"/>
+              <w:right w:val="single" w:sz="4" w:space="0" w:color="E7E6E6" w:themeColor="background2"/>
+            </w:tcBorders>
+            <w:vAlign w:val="center"/>
+          </w:tcPr>
+          <w:p>
+            <w:pPr>
+              <w:rPr>
+                <w:b/>
+              </w:rPr>
+            </w:pPr>
+            <w:r>
+              <w:rPr>
+                <w:noProof/>
+              </w:rPr>
               <mc:AlternateContent>
                 <mc:Choice Requires="wps">
                   <w:drawing>
-                    <wp:inline distT="0" distB="0" distL="0" distR="0" wp14:anchorId="4360D6F1" wp14:editId="7522AFB1">
+                    <wp:inline distT="0" distB="0" distL="0" distR="0" wp14:anchorId="46C11B48" wp14:editId="794063DB">
                       <wp:extent cx="116481" cy="173827"/>
                       <wp:effectExtent l="0" t="0" r="17145" b="17145"/>
                       <wp:docPr id="68" name="Retângulo: Cantos Arredondados 13">
@@ -3182,7 +3697,7 @@
                 </mc:Choice>
                 <mc:Fallback>
                   <w:pict>
-                    <v:roundrect w14:anchorId="24FD4D26" id="Retângulo: Cantos Arredondados 13" o:spid="_x0000_s1026" style="width:9.15pt;height:13.7pt;visibility:visible;mso-wrap-style:square;mso-left-percent:-10001;mso-top-percent:-10001;mso-position-horizontal:absolute;mso-position-horizontal-relative:char;mso-position-vertical:absolute;mso-position-vertical-relative:line;mso-left-percent:-10001;mso-top-percent:-10001;v-text-anchor:middle" arcsize="10923f" o:gfxdata="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" fillcolor="#ee853d [3029]" strokecolor="#ed7d31 [3205]" strokeweight=".5pt">
+                    <v:roundrect w14:anchorId="4B54D34A" id="Retângulo: Cantos Arredondados 13" o:spid="_x0000_s1026" style="width:9.15pt;height:13.7pt;visibility:visible;mso-wrap-style:square;mso-left-percent:-10001;mso-top-percent:-10001;mso-position-horizontal:absolute;mso-position-horizontal-relative:char;mso-position-vertical:absolute;mso-position-vertical-relative:line;mso-left-percent:-10001;mso-top-percent:-10001;v-text-anchor:middle" arcsize="10923f" o:gfxdata="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" fillcolor="#ee853d [3029]" strokecolor="#ed7d31 [3205]" strokeweight=".5pt">
                       <v:fill color2="#ec7a2d [3173]" rotate="t" colors="0 #f18c55;.5 #f67b28;1 #e56b17" focus="100%" type="gradient">
                         <o:fill v:ext="view" type="gradientUnscaled"/>
                       </v:fill>
@@ -3198,6 +3713,10 @@
         <w:tc>
           <w:tcPr>
             <w:tcW w:w="3096" w:type="dxa"/>
+            <w:tcBorders>
+              <w:left w:val="single" w:sz="4" w:space="0" w:color="E7E6E6" w:themeColor="background2"/>
+              <w:right w:val="single" w:sz="4" w:space="0" w:color="E7E6E6" w:themeColor="background2"/>
+            </w:tcBorders>
             <w:vAlign w:val="center"/>
           </w:tcPr>
           <w:p>
@@ -3220,10 +3739,13 @@
               <w:t xml:space="preserve"> </w:t>
             </w:r>
             <w:r>
+              <w:rPr>
+                <w:noProof/>
+              </w:rPr>
               <mc:AlternateContent>
                 <mc:Choice Requires="wpg">
                   <w:drawing>
-                    <wp:inline distT="0" distB="0" distL="0" distR="0" wp14:anchorId="745AD6E2" wp14:editId="5BF28539">
+                    <wp:inline distT="0" distB="0" distL="0" distR="0" wp14:anchorId="3643CC6F" wp14:editId="62068C2C">
                       <wp:extent cx="170121" cy="173324"/>
                       <wp:effectExtent l="0" t="0" r="1905" b="0"/>
                       <wp:docPr id="69" name="Agrupar 7">
@@ -3493,6 +4015,10 @@
         <w:tc>
           <w:tcPr>
             <w:tcW w:w="3096" w:type="dxa"/>
+            <w:tcBorders>
+              <w:left w:val="single" w:sz="4" w:space="0" w:color="E7E6E6" w:themeColor="background2"/>
+              <w:right w:val="single" w:sz="4" w:space="0" w:color="E7E6E6" w:themeColor="background2"/>
+            </w:tcBorders>
             <w:vAlign w:val="center"/>
           </w:tcPr>
           <w:p>
@@ -3512,19 +4038,25 @@
         <w:tc>
           <w:tcPr>
             <w:tcW w:w="3096" w:type="dxa"/>
-            <w:vAlign w:val="center"/>
-          </w:tcPr>
-          <w:p>
-            <w:pPr>
-              <w:rPr>
-                <w:b/>
-              </w:rPr>
-            </w:pPr>
-            <w:r>
+            <w:tcBorders>
+              <w:left w:val="single" w:sz="4" w:space="0" w:color="E7E6E6" w:themeColor="background2"/>
+            </w:tcBorders>
+            <w:vAlign w:val="center"/>
+          </w:tcPr>
+          <w:p>
+            <w:pPr>
+              <w:rPr>
+                <w:b/>
+              </w:rPr>
+            </w:pPr>
+            <w:r>
+              <w:rPr>
+                <w:noProof/>
+              </w:rPr>
               <mc:AlternateContent>
                 <mc:Choice Requires="wps">
                   <w:drawing>
-                    <wp:inline distT="0" distB="0" distL="0" distR="0" wp14:anchorId="15ECDF85" wp14:editId="3B47BDBE">
+                    <wp:inline distT="0" distB="0" distL="0" distR="0" wp14:anchorId="303C69A0" wp14:editId="18ACD959">
                       <wp:extent cx="116481" cy="173827"/>
                       <wp:effectExtent l="0" t="0" r="17145" b="17145"/>
                       <wp:docPr id="62" name="Retângulo: Cantos Arredondados 13">
@@ -3599,13 +4131,90 @@
         <w:tc>
           <w:tcPr>
             <w:tcW w:w="3096" w:type="dxa"/>
-            <w:vAlign w:val="center"/>
-          </w:tcPr>
-          <w:p/>
-        </w:tc>
-        <w:tc>
-          <w:tcPr>
-            <w:tcW w:w="3096" w:type="dxa"/>
+            <w:tcBorders>
+              <w:bottom w:val="single" w:sz="4" w:space="0" w:color="E7E6E6" w:themeColor="background2"/>
+              <w:right w:val="single" w:sz="4" w:space="0" w:color="E7E6E6" w:themeColor="background2"/>
+            </w:tcBorders>
+            <w:vAlign w:val="center"/>
+          </w:tcPr>
+          <w:p>
+            <w:r>
+              <w:rPr>
+                <w:noProof/>
+              </w:rPr>
+              <w:drawing>
+                <wp:anchor distT="0" distB="0" distL="114300" distR="114300" simplePos="0" relativeHeight="251663360" behindDoc="0" locked="0" layoutInCell="1" allowOverlap="1" wp14:anchorId="47603673" wp14:editId="5115A754">
+                  <wp:simplePos x="0" y="0"/>
+                  <wp:positionH relativeFrom="column">
+                    <wp:posOffset>-16510</wp:posOffset>
+                  </wp:positionH>
+                  <wp:positionV relativeFrom="paragraph">
+                    <wp:posOffset>303530</wp:posOffset>
+                  </wp:positionV>
+                  <wp:extent cx="314325" cy="249555"/>
+                  <wp:effectExtent l="0" t="0" r="9525" b="0"/>
+                  <wp:wrapNone/>
+                  <wp:docPr id="20" name="Imagem 20"/>
+                  <wp:cNvGraphicFramePr>
+                    <a:graphicFrameLocks xmlns:a="http://schemas.openxmlformats.org/drawingml/2006/main" noChangeAspect="1"/>
+                  </wp:cNvGraphicFramePr>
+                  <a:graphic xmlns:a="http://schemas.openxmlformats.org/drawingml/2006/main">
+                    <a:graphicData uri="http://schemas.openxmlformats.org/drawingml/2006/picture">
+                      <pic:pic xmlns:pic="http://schemas.openxmlformats.org/drawingml/2006/picture">
+                        <pic:nvPicPr>
+                          <pic:cNvPr id="0" name="Picture 11"/>
+                          <pic:cNvPicPr>
+                            <a:picLocks noChangeAspect="1" noChangeArrowheads="1"/>
+                          </pic:cNvPicPr>
+                        </pic:nvPicPr>
+                        <pic:blipFill>
+                          <a:blip r:embed="rId14" cstate="print">
+                            <a:extLst>
+                              <a:ext uri="{28A0092B-C50C-407E-A947-70E740481C1C}">
+                                <a14:useLocalDpi xmlns:a14="http://schemas.microsoft.com/office/drawing/2010/main" val="0"/>
+                              </a:ext>
+                            </a:extLst>
+                          </a:blip>
+                          <a:srcRect/>
+                          <a:stretch>
+                            <a:fillRect/>
+                          </a:stretch>
+                        </pic:blipFill>
+                        <pic:spPr bwMode="auto">
+                          <a:xfrm>
+                            <a:off x="0" y="0"/>
+                            <a:ext cx="314325" cy="249555"/>
+                          </a:xfrm>
+                          <a:prstGeom prst="rect">
+                            <a:avLst/>
+                          </a:prstGeom>
+                          <a:noFill/>
+                          <a:ln>
+                            <a:noFill/>
+                          </a:ln>
+                        </pic:spPr>
+                      </pic:pic>
+                    </a:graphicData>
+                  </a:graphic>
+                  <wp14:sizeRelH relativeFrom="margin">
+                    <wp14:pctWidth>0</wp14:pctWidth>
+                  </wp14:sizeRelH>
+                  <wp14:sizeRelV relativeFrom="margin">
+                    <wp14:pctHeight>0</wp14:pctHeight>
+                  </wp14:sizeRelV>
+                </wp:anchor>
+              </w:drawing>
+            </w:r>
+          </w:p>
+        </w:tc>
+        <w:tc>
+          <w:tcPr>
+            <w:tcW w:w="3096" w:type="dxa"/>
+            <w:tcBorders>
+              <w:left w:val="single" w:sz="4" w:space="0" w:color="E7E6E6" w:themeColor="background2"/>
+              <w:bottom w:val="single" w:sz="4" w:space="0" w:color="E7E6E6" w:themeColor="background2"/>
+              <w:right w:val="single" w:sz="4" w:space="0" w:color="E7E6E6" w:themeColor="background2"/>
+            </w:tcBorders>
             <w:shd w:val="clear" w:color="auto" w:fill="D9D2E9"/>
             <w:vAlign w:val="center"/>
           </w:tcPr>
@@ -3638,6 +4247,11 @@
         <w:tc>
           <w:tcPr>
             <w:tcW w:w="3096" w:type="dxa"/>
+            <w:tcBorders>
+              <w:left w:val="single" w:sz="4" w:space="0" w:color="E7E6E6" w:themeColor="background2"/>
+              <w:bottom w:val="single" w:sz="4" w:space="0" w:color="E7E6E6" w:themeColor="background2"/>
+              <w:right w:val="single" w:sz="4" w:space="0" w:color="E7E6E6" w:themeColor="background2"/>
+            </w:tcBorders>
             <w:shd w:val="clear" w:color="auto" w:fill="auto"/>
             <w:vAlign w:val="center"/>
           </w:tcPr>
@@ -3670,6 +4284,11 @@
         <w:tc>
           <w:tcPr>
             <w:tcW w:w="3096" w:type="dxa"/>
+            <w:tcBorders>
+              <w:left w:val="single" w:sz="4" w:space="0" w:color="E7E6E6" w:themeColor="background2"/>
+              <w:bottom w:val="single" w:sz="4" w:space="0" w:color="E7E6E6" w:themeColor="background2"/>
+              <w:right w:val="single" w:sz="4" w:space="0" w:color="E7E6E6" w:themeColor="background2"/>
+            </w:tcBorders>
             <w:shd w:val="clear" w:color="auto" w:fill="F4CCCC"/>
             <w:vAlign w:val="center"/>
           </w:tcPr>
@@ -3702,6 +4321,10 @@
         <w:tc>
           <w:tcPr>
             <w:tcW w:w="3096" w:type="dxa"/>
+            <w:tcBorders>
+              <w:left w:val="single" w:sz="4" w:space="0" w:color="E7E6E6" w:themeColor="background2"/>
+              <w:bottom w:val="single" w:sz="4" w:space="0" w:color="E7E6E6" w:themeColor="background2"/>
+            </w:tcBorders>
             <w:vAlign w:val="center"/>
           </w:tcPr>
           <w:p>
@@ -3738,6 +4361,9 @@
         <w:tc>
           <w:tcPr>
             <w:tcW w:w="3096" w:type="dxa"/>
+            <w:tcBorders>
+              <w:top w:val="single" w:sz="4" w:space="0" w:color="E7E6E6" w:themeColor="background2"/>
+            </w:tcBorders>
           </w:tcPr>
           <w:p>
             <w:pPr>
@@ -3756,24 +4382,36 @@
         <w:tc>
           <w:tcPr>
             <w:tcW w:w="3096" w:type="dxa"/>
+            <w:tcBorders>
+              <w:top w:val="single" w:sz="4" w:space="0" w:color="E7E6E6" w:themeColor="background2"/>
+            </w:tcBorders>
           </w:tcPr>
           <w:p/>
         </w:tc>
         <w:tc>
           <w:tcPr>
             <w:tcW w:w="3096" w:type="dxa"/>
+            <w:tcBorders>
+              <w:top w:val="single" w:sz="4" w:space="0" w:color="E7E6E6" w:themeColor="background2"/>
+            </w:tcBorders>
           </w:tcPr>
           <w:p/>
         </w:tc>
         <w:tc>
           <w:tcPr>
             <w:tcW w:w="3096" w:type="dxa"/>
+            <w:tcBorders>
+              <w:top w:val="single" w:sz="4" w:space="0" w:color="E7E6E6" w:themeColor="background2"/>
+            </w:tcBorders>
           </w:tcPr>
           <w:p/>
         </w:tc>
         <w:tc>
           <w:tcPr>
             <w:tcW w:w="3096" w:type="dxa"/>
+            <w:tcBorders>
+              <w:top w:val="single" w:sz="4" w:space="0" w:color="E7E6E6" w:themeColor="background2"/>
+            </w:tcBorders>
           </w:tcPr>
           <w:p/>
         </w:tc>
@@ -3816,7 +4454,148 @@
         </w:tc>
       </w:tr>
     </w:tbl>
-    <w:p/>
+    <w:p>
+      <w:r>
+        <w:rPr>
+          <w:noProof/>
+        </w:rPr>
+        <w:drawing>
+          <wp:anchor distT="0" distB="0" distL="114300" distR="114300" simplePos="0" relativeHeight="251664384" behindDoc="1" locked="0" layoutInCell="1" allowOverlap="1" wp14:anchorId="354B92D3" wp14:editId="2F4C86EA">
+            <wp:simplePos x="0" y="0"/>
+            <wp:positionH relativeFrom="column">
+              <wp:posOffset>7455</wp:posOffset>
+            </wp:positionH>
+            <wp:positionV relativeFrom="paragraph">
+              <wp:posOffset>288125</wp:posOffset>
+            </wp:positionV>
+            <wp:extent cx="1958975" cy="2042160"/>
+            <wp:effectExtent l="0" t="0" r="3175" b="0"/>
+            <wp:wrapNone/>
+            <wp:docPr id="21" name="Imagem 21"/>
+            <wp:cNvGraphicFramePr>
+              <a:graphicFrameLocks xmlns:a="http://schemas.openxmlformats.org/drawingml/2006/main" noChangeAspect="1"/>
+            </wp:cNvGraphicFramePr>
+            <a:graphic xmlns:a="http://schemas.openxmlformats.org/drawingml/2006/main">
+              <a:graphicData uri="http://schemas.openxmlformats.org/drawingml/2006/picture">
+                <pic:pic xmlns:pic="http://schemas.openxmlformats.org/drawingml/2006/picture">
+                  <pic:nvPicPr>
+                    <pic:cNvPr id="0" name="Picture 13"/>
+                    <pic:cNvPicPr>
+                      <a:picLocks noChangeAspect="1" noChangeArrowheads="1"/>
+                    </pic:cNvPicPr>
+                  </pic:nvPicPr>
+                  <pic:blipFill rotWithShape="1">
+                    <a:blip r:embed="rId15" cstate="print">
+                      <a:extLst>
+                        <a:ext uri="{28A0092B-C50C-407E-A947-70E740481C1C}">
+                          <a14:useLocalDpi xmlns:a14="http://schemas.microsoft.com/office/drawing/2010/main" val="0"/>
+                        </a:ext>
+                      </a:extLst>
+                    </a:blip>
+                    <a:srcRect b="21775"/>
+                    <a:stretch/>
+                  </pic:blipFill>
+                  <pic:spPr bwMode="auto">
+                    <a:xfrm>
+                      <a:off x="0" y="0"/>
+                      <a:ext cx="1958975" cy="2042160"/>
+                    </a:xfrm>
+                    <a:prstGeom prst="rect">
+                      <a:avLst/>
+                    </a:prstGeom>
+                    <a:noFill/>
+                    <a:ln>
+                      <a:noFill/>
+                    </a:ln>
+                    <a:extLst>
+                      <a:ext uri="{53640926-AAD7-44D8-BBD7-CCE9431645EC}">
+                        <a14:shadowObscured xmlns:a14="http://schemas.microsoft.com/office/drawing/2010/main"/>
+                      </a:ext>
+                    </a:extLst>
+                  </pic:spPr>
+                </pic:pic>
+              </a:graphicData>
+            </a:graphic>
+            <wp14:sizeRelH relativeFrom="margin">
+              <wp14:pctWidth>0</wp14:pctWidth>
+            </wp14:sizeRelH>
+            <wp14:sizeRelV relativeFrom="margin">
+              <wp14:pctHeight>0</wp14:pctHeight>
+            </wp14:sizeRelV>
+          </wp:anchor>
+        </w:drawing>
+      </w:r>
+      <w:r>
+        <w:rPr>
+          <w:noProof/>
+        </w:rPr>
+        <w:drawing>
+          <wp:anchor distT="0" distB="0" distL="114300" distR="114300" simplePos="0" relativeHeight="251662336" behindDoc="1" locked="0" layoutInCell="1" allowOverlap="1" wp14:anchorId="25E085D1" wp14:editId="317A6F5B">
+            <wp:simplePos x="0" y="0"/>
+            <wp:positionH relativeFrom="column">
+              <wp:posOffset>6985</wp:posOffset>
+            </wp:positionH>
+            <wp:positionV relativeFrom="paragraph">
+              <wp:posOffset>-2372360</wp:posOffset>
+            </wp:positionV>
+            <wp:extent cx="1958975" cy="2036445"/>
+            <wp:effectExtent l="0" t="0" r="3175" b="1905"/>
+            <wp:wrapNone/>
+            <wp:docPr id="19" name="Imagem 19"/>
+            <wp:cNvGraphicFramePr>
+              <a:graphicFrameLocks xmlns:a="http://schemas.openxmlformats.org/drawingml/2006/main" noChangeAspect="1"/>
+            </wp:cNvGraphicFramePr>
+            <a:graphic xmlns:a="http://schemas.openxmlformats.org/drawingml/2006/main">
+              <a:graphicData uri="http://schemas.openxmlformats.org/drawingml/2006/picture">
+                <pic:pic xmlns:pic="http://schemas.openxmlformats.org/drawingml/2006/picture">
+                  <pic:nvPicPr>
+                    <pic:cNvPr id="0" name="Picture 9"/>
+                    <pic:cNvPicPr>
+                      <a:picLocks noChangeAspect="1" noChangeArrowheads="1"/>
+                    </pic:cNvPicPr>
+                  </pic:nvPicPr>
+                  <pic:blipFill rotWithShape="1">
+                    <a:blip r:embed="rId16" cstate="print">
+                      <a:extLst>
+                        <a:ext uri="{28A0092B-C50C-407E-A947-70E740481C1C}">
+                          <a14:useLocalDpi xmlns:a14="http://schemas.microsoft.com/office/drawing/2010/main" val="0"/>
+                        </a:ext>
+                      </a:extLst>
+                    </a:blip>
+                    <a:srcRect l="22988" r="27391" b="8211"/>
+                    <a:stretch/>
+                  </pic:blipFill>
+                  <pic:spPr bwMode="auto">
+                    <a:xfrm>
+                      <a:off x="0" y="0"/>
+                      <a:ext cx="1958975" cy="2036445"/>
+                    </a:xfrm>
+                    <a:prstGeom prst="rect">
+                      <a:avLst/>
+                    </a:prstGeom>
+                    <a:noFill/>
+                    <a:ln>
+                      <a:noFill/>
+                    </a:ln>
+                    <a:extLst>
+                      <a:ext uri="{53640926-AAD7-44D8-BBD7-CCE9431645EC}">
+                        <a14:shadowObscured xmlns:a14="http://schemas.microsoft.com/office/drawing/2010/main"/>
+                      </a:ext>
+                    </a:extLst>
+                  </pic:spPr>
+                </pic:pic>
+              </a:graphicData>
+            </a:graphic>
+            <wp14:sizeRelH relativeFrom="margin">
+              <wp14:pctWidth>0</wp14:pctWidth>
+            </wp14:sizeRelH>
+            <wp14:sizeRelV relativeFrom="margin">
+              <wp14:pctHeight>0</wp14:pctHeight>
+            </wp14:sizeRelV>
+          </wp:anchor>
+        </w:drawing>
+      </w:r>
+    </w:p>
     <w:tbl>
       <w:tblPr>
         <w:tblStyle w:val="Tabelacomgrade"/>
@@ -3841,11 +4620,20 @@
         <w:tc>
           <w:tcPr>
             <w:tcW w:w="3096" w:type="dxa"/>
-          </w:tcPr>
-          <w:p>
-            <w:r>
-              <w:rPr>
-                <w:rFonts w:ascii="Arial Narrow" w:hAnsi="Arial Narrow"/>
+            <w:tcBorders>
+              <w:right w:val="single" w:sz="4" w:space="0" w:color="E7E6E6" w:themeColor="background2"/>
+            </w:tcBorders>
+          </w:tcPr>
+          <w:p>
+            <w:pPr>
+              <w:rPr>
+                <w:b/>
+              </w:rPr>
+            </w:pPr>
+            <w:r>
+              <w:rPr>
+                <w:rFonts w:ascii="Arial Narrow" w:hAnsi="Arial Narrow"/>
+                <w:b/>
               </w:rPr>
               <w:t>XUXA</w:t>
             </w:r>
@@ -3854,6 +4642,10 @@
         <w:tc>
           <w:tcPr>
             <w:tcW w:w="3096" w:type="dxa"/>
+            <w:tcBorders>
+              <w:left w:val="single" w:sz="4" w:space="0" w:color="E7E6E6" w:themeColor="background2"/>
+              <w:right w:val="single" w:sz="4" w:space="0" w:color="E7E6E6" w:themeColor="background2"/>
+            </w:tcBorders>
             <w:vAlign w:val="center"/>
           </w:tcPr>
           <w:p>
@@ -3875,6 +4667,10 @@
         <w:tc>
           <w:tcPr>
             <w:tcW w:w="3096" w:type="dxa"/>
+            <w:tcBorders>
+              <w:left w:val="single" w:sz="4" w:space="0" w:color="E7E6E6" w:themeColor="background2"/>
+              <w:right w:val="single" w:sz="4" w:space="0" w:color="E7E6E6" w:themeColor="background2"/>
+            </w:tcBorders>
             <w:vAlign w:val="center"/>
           </w:tcPr>
           <w:p>
@@ -3896,6 +4692,10 @@
         <w:tc>
           <w:tcPr>
             <w:tcW w:w="3096" w:type="dxa"/>
+            <w:tcBorders>
+              <w:left w:val="single" w:sz="4" w:space="0" w:color="E7E6E6" w:themeColor="background2"/>
+              <w:right w:val="single" w:sz="4" w:space="0" w:color="E7E6E6" w:themeColor="background2"/>
+            </w:tcBorders>
             <w:vAlign w:val="center"/>
           </w:tcPr>
           <w:p>
@@ -3917,6 +4717,9 @@
         <w:tc>
           <w:tcPr>
             <w:tcW w:w="3096" w:type="dxa"/>
+            <w:tcBorders>
+              <w:left w:val="single" w:sz="4" w:space="0" w:color="E7E6E6" w:themeColor="background2"/>
+            </w:tcBorders>
             <w:vAlign w:val="center"/>
           </w:tcPr>
           <w:p>
@@ -3943,12 +4746,19 @@
         <w:tc>
           <w:tcPr>
             <w:tcW w:w="3096" w:type="dxa"/>
+            <w:tcBorders>
+              <w:right w:val="single" w:sz="4" w:space="0" w:color="E7E6E6" w:themeColor="background2"/>
+            </w:tcBorders>
           </w:tcPr>
           <w:p/>
         </w:tc>
         <w:tc>
           <w:tcPr>
             <w:tcW w:w="3096" w:type="dxa"/>
+            <w:tcBorders>
+              <w:left w:val="single" w:sz="4" w:space="0" w:color="E7E6E6" w:themeColor="background2"/>
+              <w:right w:val="single" w:sz="4" w:space="0" w:color="E7E6E6" w:themeColor="background2"/>
+            </w:tcBorders>
             <w:vAlign w:val="center"/>
           </w:tcPr>
           <w:p>
@@ -3964,20 +4774,17 @@
                 <w:rFonts w:ascii="Arial Narrow" w:hAnsi="Arial Narrow" w:cs="Calibri"/>
                 <w:b/>
               </w:rPr>
-              <w:t>Só para baixinhos</w:t>
-            </w:r>
-            <w:r>
-              <w:rPr>
-                <w:rFonts w:ascii="Arial Narrow" w:hAnsi="Arial Narrow" w:cs="Calibri"/>
-                <w:b/>
-              </w:rPr>
-              <w:t xml:space="preserve"> </w:t>
-            </w:r>
-          </w:p>
-        </w:tc>
-        <w:tc>
-          <w:tcPr>
-            <w:tcW w:w="3096" w:type="dxa"/>
+              <w:t xml:space="preserve">Só para baixinhos </w:t>
+            </w:r>
+          </w:p>
+        </w:tc>
+        <w:tc>
+          <w:tcPr>
+            <w:tcW w:w="3096" w:type="dxa"/>
+            <w:tcBorders>
+              <w:left w:val="single" w:sz="4" w:space="0" w:color="E7E6E6" w:themeColor="background2"/>
+              <w:right w:val="single" w:sz="4" w:space="0" w:color="E7E6E6" w:themeColor="background2"/>
+            </w:tcBorders>
             <w:vAlign w:val="center"/>
           </w:tcPr>
           <w:p>
@@ -4000,6 +4807,10 @@
         <w:tc>
           <w:tcPr>
             <w:tcW w:w="3096" w:type="dxa"/>
+            <w:tcBorders>
+              <w:left w:val="single" w:sz="4" w:space="0" w:color="E7E6E6" w:themeColor="background2"/>
+              <w:right w:val="single" w:sz="4" w:space="0" w:color="E7E6E6" w:themeColor="background2"/>
+            </w:tcBorders>
             <w:vAlign w:val="center"/>
           </w:tcPr>
           <w:p>
@@ -4024,6 +4835,9 @@
         <w:tc>
           <w:tcPr>
             <w:tcW w:w="3096" w:type="dxa"/>
+            <w:tcBorders>
+              <w:left w:val="single" w:sz="4" w:space="0" w:color="E7E6E6" w:themeColor="background2"/>
+            </w:tcBorders>
             <w:vAlign w:val="center"/>
           </w:tcPr>
           <w:p>
@@ -4076,6 +4890,9 @@
         <w:tc>
           <w:tcPr>
             <w:tcW w:w="3096" w:type="dxa"/>
+            <w:tcBorders>
+              <w:right w:val="single" w:sz="4" w:space="0" w:color="E7E6E6" w:themeColor="background2"/>
+            </w:tcBorders>
             <w:vAlign w:val="center"/>
           </w:tcPr>
           <w:p>
@@ -4095,6 +4912,10 @@
         <w:tc>
           <w:tcPr>
             <w:tcW w:w="3096" w:type="dxa"/>
+            <w:tcBorders>
+              <w:left w:val="single" w:sz="4" w:space="0" w:color="E7E6E6" w:themeColor="background2"/>
+              <w:right w:val="single" w:sz="4" w:space="0" w:color="E7E6E6" w:themeColor="background2"/>
+            </w:tcBorders>
             <w:vAlign w:val="center"/>
           </w:tcPr>
           <w:p>
@@ -4114,19 +4935,26 @@
         <w:tc>
           <w:tcPr>
             <w:tcW w:w="3096" w:type="dxa"/>
-            <w:vAlign w:val="center"/>
-          </w:tcPr>
-          <w:p>
-            <w:pPr>
-              <w:rPr>
-                <w:b/>
-              </w:rPr>
-            </w:pPr>
-            <w:r>
+            <w:tcBorders>
+              <w:left w:val="single" w:sz="4" w:space="0" w:color="E7E6E6" w:themeColor="background2"/>
+              <w:right w:val="single" w:sz="4" w:space="0" w:color="E7E6E6" w:themeColor="background2"/>
+            </w:tcBorders>
+            <w:vAlign w:val="center"/>
+          </w:tcPr>
+          <w:p>
+            <w:pPr>
+              <w:rPr>
+                <w:b/>
+              </w:rPr>
+            </w:pPr>
+            <w:r>
+              <w:rPr>
+                <w:noProof/>
+              </w:rPr>
               <mc:AlternateContent>
                 <mc:Choice Requires="wps">
                   <w:drawing>
-                    <wp:inline distT="0" distB="0" distL="0" distR="0" wp14:anchorId="113F2832" wp14:editId="3EF5C09C">
+                    <wp:inline distT="0" distB="0" distL="0" distR="0" wp14:anchorId="410EB406" wp14:editId="6C1D2C55">
                       <wp:extent cx="116481" cy="173827"/>
                       <wp:effectExtent l="0" t="0" r="17145" b="17145"/>
                       <wp:docPr id="92" name="Retângulo: Cantos Arredondados 13">
@@ -4196,6 +5024,10 @@
         <w:tc>
           <w:tcPr>
             <w:tcW w:w="3096" w:type="dxa"/>
+            <w:tcBorders>
+              <w:left w:val="single" w:sz="4" w:space="0" w:color="E7E6E6" w:themeColor="background2"/>
+              <w:right w:val="single" w:sz="4" w:space="0" w:color="E7E6E6" w:themeColor="background2"/>
+            </w:tcBorders>
             <w:vAlign w:val="center"/>
           </w:tcPr>
           <w:p>
@@ -4207,13 +5039,14 @@
             <w:r>
               <w:rPr>
                 <w:rFonts w:ascii="Arial Narrow" w:hAnsi="Arial Narrow" w:cs="Calibri"/>
+                <w:noProof/>
                 <w:sz w:val="18"/>
                 <w:szCs w:val="18"/>
               </w:rPr>
               <mc:AlternateContent>
                 <mc:Choice Requires="wpg">
                   <w:drawing>
-                    <wp:inline distT="0" distB="0" distL="0" distR="0" wp14:anchorId="6EE71ECF" wp14:editId="3395D6B9">
+                    <wp:inline distT="0" distB="0" distL="0" distR="0" wp14:anchorId="363AB722" wp14:editId="05906FBE">
                       <wp:extent cx="145638" cy="145638"/>
                       <wp:effectExtent l="0" t="0" r="6985" b="6985"/>
                       <wp:docPr id="93" name="Agrupar 10">
@@ -4280,13 +5113,13 @@
                                 </pic:cNvPicPr>
                               </pic:nvPicPr>
                               <pic:blipFill>
-                                <a:blip r:embed="rId10" cstate="print">
+                                <a:blip r:embed="rId17" cstate="print">
                                   <a:extLst>
                                     <a:ext uri="{28A0092B-C50C-407E-A947-70E740481C1C}">
                                       <a14:useLocalDpi xmlns:a14="http://schemas.microsoft.com/office/drawing/2010/main" val="0"/>
                                     </a:ext>
                                     <a:ext uri="{96DAC541-7B7A-43D3-8B79-37D633B846F1}">
-                                      <asvg:svgBlip xmlns:asvg="http://schemas.microsoft.com/office/drawing/2016/SVG/main" r:embed="rId11"/>
+                                      <asvg:svgBlip xmlns:asvg="http://schemas.microsoft.com/office/drawing/2016/SVG/main" r:embed="rId18"/>
                                     </a:ext>
                                   </a:extLst>
                                 </a:blip>
@@ -4317,7 +5150,7 @@
                         <v:stroke joinstyle="miter"/>
                       </v:oval>
                       <v:shape id="Gráfico 8" o:spid="_x0000_s1028" type="#_x0000_t75" alt="Nota musical" style="position:absolute;left:9413;top:7032;width:125635;height:125635;visibility:visible;mso-wrap-style:square" o:gfxdata="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">
-                        <v:imagedata r:id="rId12" o:title="Nota musical"/>
+                        <v:imagedata r:id="rId19" o:title="Nota musical"/>
                       </v:shape>
                       <w10:anchorlock/>
                     </v:group>
@@ -4330,19 +5163,25 @@
         <w:tc>
           <w:tcPr>
             <w:tcW w:w="3096" w:type="dxa"/>
-            <w:vAlign w:val="center"/>
-          </w:tcPr>
-          <w:p>
-            <w:pPr>
-              <w:rPr>
-                <w:b/>
-              </w:rPr>
-            </w:pPr>
-            <w:r>
+            <w:tcBorders>
+              <w:left w:val="single" w:sz="4" w:space="0" w:color="E7E6E6" w:themeColor="background2"/>
+            </w:tcBorders>
+            <w:vAlign w:val="center"/>
+          </w:tcPr>
+          <w:p>
+            <w:pPr>
+              <w:rPr>
+                <w:b/>
+              </w:rPr>
+            </w:pPr>
+            <w:r>
+              <w:rPr>
+                <w:noProof/>
+              </w:rPr>
               <mc:AlternateContent>
                 <mc:Choice Requires="wps">
                   <w:drawing>
-                    <wp:inline distT="0" distB="0" distL="0" distR="0" wp14:anchorId="27F9668B" wp14:editId="25DFAAA7">
+                    <wp:inline distT="0" distB="0" distL="0" distR="0" wp14:anchorId="111B7E14" wp14:editId="66C085A1">
                       <wp:extent cx="116481" cy="173827"/>
                       <wp:effectExtent l="0" t="0" r="17145" b="17145"/>
                       <wp:docPr id="82" name="Retângulo: Cantos Arredondados 13">
@@ -4417,13 +5256,90 @@
         <w:tc>
           <w:tcPr>
             <w:tcW w:w="3096" w:type="dxa"/>
-            <w:vAlign w:val="center"/>
-          </w:tcPr>
-          <w:p/>
-        </w:tc>
-        <w:tc>
-          <w:tcPr>
-            <w:tcW w:w="3096" w:type="dxa"/>
+            <w:tcBorders>
+              <w:bottom w:val="single" w:sz="4" w:space="0" w:color="E7E6E6" w:themeColor="background2"/>
+              <w:right w:val="single" w:sz="4" w:space="0" w:color="E7E6E6" w:themeColor="background2"/>
+            </w:tcBorders>
+            <w:vAlign w:val="center"/>
+          </w:tcPr>
+          <w:p>
+            <w:r>
+              <w:rPr>
+                <w:noProof/>
+              </w:rPr>
+              <w:drawing>
+                <wp:anchor distT="0" distB="0" distL="114300" distR="114300" simplePos="0" relativeHeight="251665408" behindDoc="0" locked="0" layoutInCell="1" allowOverlap="1" wp14:anchorId="3BA414B2" wp14:editId="20BAB201">
+                  <wp:simplePos x="0" y="0"/>
+                  <wp:positionH relativeFrom="column">
+                    <wp:posOffset>-64770</wp:posOffset>
+                  </wp:positionH>
+                  <wp:positionV relativeFrom="paragraph">
+                    <wp:posOffset>227330</wp:posOffset>
+                  </wp:positionV>
+                  <wp:extent cx="391795" cy="319405"/>
+                  <wp:effectExtent l="0" t="0" r="8255" b="4445"/>
+                  <wp:wrapNone/>
+                  <wp:docPr id="22" name="Imagem 22"/>
+                  <wp:cNvGraphicFramePr>
+                    <a:graphicFrameLocks xmlns:a="http://schemas.openxmlformats.org/drawingml/2006/main" noChangeAspect="1"/>
+                  </wp:cNvGraphicFramePr>
+                  <a:graphic xmlns:a="http://schemas.openxmlformats.org/drawingml/2006/main">
+                    <a:graphicData uri="http://schemas.openxmlformats.org/drawingml/2006/picture">
+                      <pic:pic xmlns:pic="http://schemas.openxmlformats.org/drawingml/2006/picture">
+                        <pic:nvPicPr>
+                          <pic:cNvPr id="0" name="Picture 15"/>
+                          <pic:cNvPicPr>
+                            <a:picLocks noChangeAspect="1" noChangeArrowheads="1"/>
+                          </pic:cNvPicPr>
+                        </pic:nvPicPr>
+                        <pic:blipFill>
+                          <a:blip r:embed="rId20" cstate="print">
+                            <a:extLst>
+                              <a:ext uri="{28A0092B-C50C-407E-A947-70E740481C1C}">
+                                <a14:useLocalDpi xmlns:a14="http://schemas.microsoft.com/office/drawing/2010/main" val="0"/>
+                              </a:ext>
+                            </a:extLst>
+                          </a:blip>
+                          <a:srcRect/>
+                          <a:stretch>
+                            <a:fillRect/>
+                          </a:stretch>
+                        </pic:blipFill>
+                        <pic:spPr bwMode="auto">
+                          <a:xfrm>
+                            <a:off x="0" y="0"/>
+                            <a:ext cx="391795" cy="319405"/>
+                          </a:xfrm>
+                          <a:prstGeom prst="rect">
+                            <a:avLst/>
+                          </a:prstGeom>
+                          <a:noFill/>
+                          <a:ln>
+                            <a:noFill/>
+                          </a:ln>
+                        </pic:spPr>
+                      </pic:pic>
+                    </a:graphicData>
+                  </a:graphic>
+                  <wp14:sizeRelH relativeFrom="margin">
+                    <wp14:pctWidth>0</wp14:pctWidth>
+                  </wp14:sizeRelH>
+                  <wp14:sizeRelV relativeFrom="margin">
+                    <wp14:pctHeight>0</wp14:pctHeight>
+                  </wp14:sizeRelV>
+                </wp:anchor>
+              </w:drawing>
+            </w:r>
+          </w:p>
+        </w:tc>
+        <w:tc>
+          <w:tcPr>
+            <w:tcW w:w="3096" w:type="dxa"/>
+            <w:tcBorders>
+              <w:left w:val="single" w:sz="4" w:space="0" w:color="E7E6E6" w:themeColor="background2"/>
+              <w:bottom w:val="single" w:sz="4" w:space="0" w:color="E7E6E6" w:themeColor="background2"/>
+              <w:right w:val="single" w:sz="4" w:space="0" w:color="E7E6E6" w:themeColor="background2"/>
+            </w:tcBorders>
             <w:shd w:val="clear" w:color="auto" w:fill="D9D2E9"/>
             <w:vAlign w:val="center"/>
           </w:tcPr>
@@ -4452,10 +5368,13 @@
               <w:t xml:space="preserve">O custo das atrações Infantil que você jogar é </w:t>
             </w:r>
             <w:r>
+              <w:rPr>
+                <w:noProof/>
+              </w:rPr>
               <mc:AlternateContent>
                 <mc:Choice Requires="wpg">
                   <w:drawing>
-                    <wp:inline distT="0" distB="0" distL="0" distR="0" wp14:anchorId="10A29F70" wp14:editId="49CB4C33">
+                    <wp:inline distT="0" distB="0" distL="0" distR="0" wp14:anchorId="33DA5B66" wp14:editId="5AF11472">
                       <wp:extent cx="128745" cy="131156"/>
                       <wp:effectExtent l="0" t="0" r="5080" b="2540"/>
                       <wp:docPr id="83" name="Agrupar 7">
@@ -4733,6 +5652,11 @@
         <w:tc>
           <w:tcPr>
             <w:tcW w:w="3096" w:type="dxa"/>
+            <w:tcBorders>
+              <w:left w:val="single" w:sz="4" w:space="0" w:color="E7E6E6" w:themeColor="background2"/>
+              <w:bottom w:val="single" w:sz="4" w:space="0" w:color="E7E6E6" w:themeColor="background2"/>
+              <w:right w:val="single" w:sz="4" w:space="0" w:color="E7E6E6" w:themeColor="background2"/>
+            </w:tcBorders>
             <w:shd w:val="clear" w:color="auto" w:fill="auto"/>
             <w:vAlign w:val="center"/>
           </w:tcPr>
@@ -4765,6 +5689,11 @@
         <w:tc>
           <w:tcPr>
             <w:tcW w:w="3096" w:type="dxa"/>
+            <w:tcBorders>
+              <w:left w:val="single" w:sz="4" w:space="0" w:color="E7E6E6" w:themeColor="background2"/>
+              <w:bottom w:val="single" w:sz="4" w:space="0" w:color="E7E6E6" w:themeColor="background2"/>
+              <w:right w:val="single" w:sz="4" w:space="0" w:color="E7E6E6" w:themeColor="background2"/>
+            </w:tcBorders>
             <w:shd w:val="clear" w:color="auto" w:fill="D9D2E9"/>
             <w:vAlign w:val="center"/>
           </w:tcPr>
@@ -4795,13 +5724,14 @@
             <w:r>
               <w:rPr>
                 <w:rFonts w:ascii="Arial Narrow" w:hAnsi="Arial Narrow" w:cs="Calibri"/>
+                <w:noProof/>
                 <w:sz w:val="18"/>
                 <w:szCs w:val="18"/>
               </w:rPr>
               <mc:AlternateContent>
                 <mc:Choice Requires="wpg">
                   <w:drawing>
-                    <wp:inline distT="0" distB="0" distL="0" distR="0" wp14:anchorId="1737296E" wp14:editId="3A3D1FD4">
+                    <wp:inline distT="0" distB="0" distL="0" distR="0" wp14:anchorId="6DAA42B0" wp14:editId="37CD3BA5">
                       <wp:extent cx="145638" cy="145638"/>
                       <wp:effectExtent l="0" t="0" r="6985" b="6985"/>
                       <wp:docPr id="89" name="Agrupar 10">
@@ -4868,13 +5798,13 @@
                                 </pic:cNvPicPr>
                               </pic:nvPicPr>
                               <pic:blipFill>
-                                <a:blip r:embed="rId10" cstate="print">
+                                <a:blip r:embed="rId17" cstate="print">
                                   <a:extLst>
                                     <a:ext uri="{28A0092B-C50C-407E-A947-70E740481C1C}">
                                       <a14:useLocalDpi xmlns:a14="http://schemas.microsoft.com/office/drawing/2010/main" val="0"/>
                                     </a:ext>
                                     <a:ext uri="{96DAC541-7B7A-43D3-8B79-37D633B846F1}">
-                                      <asvg:svgBlip xmlns:asvg="http://schemas.microsoft.com/office/drawing/2016/SVG/main" r:embed="rId11"/>
+                                      <asvg:svgBlip xmlns:asvg="http://schemas.microsoft.com/office/drawing/2016/SVG/main" r:embed="rId18"/>
                                     </a:ext>
                                   </a:extLst>
                                 </a:blip>
@@ -4905,7 +5835,7 @@
                         <v:stroke joinstyle="miter"/>
                       </v:oval>
                       <v:shape id="Gráfico 8" o:spid="_x0000_s1028" type="#_x0000_t75" alt="Nota musical" style="position:absolute;left:9413;top:7032;width:125635;height:125635;visibility:visible;mso-wrap-style:square" o:gfxdata="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">
-                        <v:imagedata r:id="rId12" o:title="Nota musical"/>
+                        <v:imagedata r:id="rId19" o:title="Nota musical"/>
                       </v:shape>
                       <w10:anchorlock/>
                     </v:group>
@@ -4943,6 +5873,10 @@
         <w:tc>
           <w:tcPr>
             <w:tcW w:w="3096" w:type="dxa"/>
+            <w:tcBorders>
+              <w:left w:val="single" w:sz="4" w:space="0" w:color="E7E6E6" w:themeColor="background2"/>
+              <w:bottom w:val="single" w:sz="4" w:space="0" w:color="E7E6E6" w:themeColor="background2"/>
+            </w:tcBorders>
             <w:vAlign w:val="center"/>
           </w:tcPr>
           <w:p>
@@ -4979,6 +5913,9 @@
         <w:tc>
           <w:tcPr>
             <w:tcW w:w="3096" w:type="dxa"/>
+            <w:tcBorders>
+              <w:top w:val="single" w:sz="4" w:space="0" w:color="E7E6E6" w:themeColor="background2"/>
+            </w:tcBorders>
           </w:tcPr>
           <w:p>
             <w:pPr>
@@ -4997,24 +5934,36 @@
         <w:tc>
           <w:tcPr>
             <w:tcW w:w="3096" w:type="dxa"/>
+            <w:tcBorders>
+              <w:top w:val="single" w:sz="4" w:space="0" w:color="E7E6E6" w:themeColor="background2"/>
+            </w:tcBorders>
           </w:tcPr>
           <w:p/>
         </w:tc>
         <w:tc>
           <w:tcPr>
             <w:tcW w:w="3096" w:type="dxa"/>
+            <w:tcBorders>
+              <w:top w:val="single" w:sz="4" w:space="0" w:color="E7E6E6" w:themeColor="background2"/>
+            </w:tcBorders>
           </w:tcPr>
           <w:p/>
         </w:tc>
         <w:tc>
           <w:tcPr>
             <w:tcW w:w="3096" w:type="dxa"/>
+            <w:tcBorders>
+              <w:top w:val="single" w:sz="4" w:space="0" w:color="E7E6E6" w:themeColor="background2"/>
+            </w:tcBorders>
           </w:tcPr>
           <w:p/>
         </w:tc>
         <w:tc>
           <w:tcPr>
             <w:tcW w:w="3096" w:type="dxa"/>
+            <w:tcBorders>
+              <w:top w:val="single" w:sz="4" w:space="0" w:color="E7E6E6" w:themeColor="background2"/>
+            </w:tcBorders>
           </w:tcPr>
           <w:p/>
         </w:tc>
@@ -5091,13 +6040,96 @@
         <w:tc>
           <w:tcPr>
             <w:tcW w:w="3096" w:type="dxa"/>
-          </w:tcPr>
-          <w:p>
-            <w:r>
-              <w:rPr>
-                <w:rFonts w:ascii="Arial Narrow" w:hAnsi="Arial Narrow"/>
+            <w:tcBorders>
+              <w:right w:val="single" w:sz="4" w:space="0" w:color="E7E6E6" w:themeColor="background2"/>
+            </w:tcBorders>
+          </w:tcPr>
+          <w:p>
+            <w:pPr>
+              <w:rPr>
+                <w:b/>
+                <w:color w:val="FFFFFF" w:themeColor="background1"/>
+              </w:rPr>
+            </w:pPr>
+            <w:r>
+              <w:rPr>
+                <w:b/>
+                <w:noProof/>
+                <w:color w:val="FFFFFF" w:themeColor="background1"/>
               </w:rPr>
               <w:lastRenderedPageBreak/>
+              <w:drawing>
+                <wp:anchor distT="0" distB="0" distL="114300" distR="114300" simplePos="0" relativeHeight="251666432" behindDoc="1" locked="0" layoutInCell="1" allowOverlap="1" wp14:anchorId="22782766" wp14:editId="768C2FB2">
+                  <wp:simplePos x="0" y="0"/>
+                  <wp:positionH relativeFrom="column">
+                    <wp:posOffset>-58420</wp:posOffset>
+                  </wp:positionH>
+                  <wp:positionV relativeFrom="paragraph">
+                    <wp:posOffset>635</wp:posOffset>
+                  </wp:positionV>
+                  <wp:extent cx="1952625" cy="2030095"/>
+                  <wp:effectExtent l="0" t="0" r="9525" b="8255"/>
+                  <wp:wrapNone/>
+                  <wp:docPr id="23" name="Imagem 23"/>
+                  <wp:cNvGraphicFramePr>
+                    <a:graphicFrameLocks xmlns:a="http://schemas.openxmlformats.org/drawingml/2006/main" noChangeAspect="1"/>
+                  </wp:cNvGraphicFramePr>
+                  <a:graphic xmlns:a="http://schemas.openxmlformats.org/drawingml/2006/main">
+                    <a:graphicData uri="http://schemas.openxmlformats.org/drawingml/2006/picture">
+                      <pic:pic xmlns:pic="http://schemas.openxmlformats.org/drawingml/2006/picture">
+                        <pic:nvPicPr>
+                          <pic:cNvPr id="0" name="Picture 17"/>
+                          <pic:cNvPicPr>
+                            <a:picLocks noChangeAspect="1" noChangeArrowheads="1"/>
+                          </pic:cNvPicPr>
+                        </pic:nvPicPr>
+                        <pic:blipFill rotWithShape="1">
+                          <a:blip r:embed="rId21" cstate="print">
+                            <a:extLst>
+                              <a:ext uri="{28A0092B-C50C-407E-A947-70E740481C1C}">
+                                <a14:useLocalDpi xmlns:a14="http://schemas.microsoft.com/office/drawing/2010/main" val="0"/>
+                              </a:ext>
+                            </a:extLst>
+                          </a:blip>
+                          <a:srcRect l="23205" r="28913" b="11586"/>
+                          <a:stretch/>
+                        </pic:blipFill>
+                        <pic:spPr bwMode="auto">
+                          <a:xfrm>
+                            <a:off x="0" y="0"/>
+                            <a:ext cx="1952625" cy="2030095"/>
+                          </a:xfrm>
+                          <a:prstGeom prst="rect">
+                            <a:avLst/>
+                          </a:prstGeom>
+                          <a:noFill/>
+                          <a:ln>
+                            <a:noFill/>
+                          </a:ln>
+                          <a:extLst>
+                            <a:ext uri="{53640926-AAD7-44D8-BBD7-CCE9431645EC}">
+                              <a14:shadowObscured xmlns:a14="http://schemas.microsoft.com/office/drawing/2010/main"/>
+                            </a:ext>
+                          </a:extLst>
+                        </pic:spPr>
+                      </pic:pic>
+                    </a:graphicData>
+                  </a:graphic>
+                  <wp14:sizeRelH relativeFrom="margin">
+                    <wp14:pctWidth>0</wp14:pctWidth>
+                  </wp14:sizeRelH>
+                  <wp14:sizeRelV relativeFrom="margin">
+                    <wp14:pctHeight>0</wp14:pctHeight>
+                  </wp14:sizeRelV>
+                </wp:anchor>
+              </w:drawing>
+            </w:r>
+            <w:r>
+              <w:rPr>
+                <w:rFonts w:ascii="Arial Narrow" w:hAnsi="Arial Narrow"/>
+                <w:b/>
+                <w:color w:val="FFFFFF" w:themeColor="background1"/>
+              </w:rPr>
               <w:t>SILVIO SANTOS</w:t>
             </w:r>
           </w:p>
@@ -5105,6 +6137,10 @@
         <w:tc>
           <w:tcPr>
             <w:tcW w:w="3096" w:type="dxa"/>
+            <w:tcBorders>
+              <w:left w:val="single" w:sz="4" w:space="0" w:color="E7E6E6" w:themeColor="background2"/>
+              <w:right w:val="single" w:sz="4" w:space="0" w:color="E7E6E6" w:themeColor="background2"/>
+            </w:tcBorders>
             <w:vAlign w:val="center"/>
           </w:tcPr>
           <w:p>
@@ -5126,6 +6162,10 @@
         <w:tc>
           <w:tcPr>
             <w:tcW w:w="3096" w:type="dxa"/>
+            <w:tcBorders>
+              <w:left w:val="single" w:sz="4" w:space="0" w:color="E7E6E6" w:themeColor="background2"/>
+              <w:right w:val="single" w:sz="4" w:space="0" w:color="E7E6E6" w:themeColor="background2"/>
+            </w:tcBorders>
             <w:vAlign w:val="center"/>
           </w:tcPr>
           <w:p>
@@ -5147,6 +6187,10 @@
         <w:tc>
           <w:tcPr>
             <w:tcW w:w="3096" w:type="dxa"/>
+            <w:tcBorders>
+              <w:left w:val="single" w:sz="4" w:space="0" w:color="E7E6E6" w:themeColor="background2"/>
+              <w:right w:val="single" w:sz="4" w:space="0" w:color="E7E6E6" w:themeColor="background2"/>
+            </w:tcBorders>
             <w:vAlign w:val="center"/>
           </w:tcPr>
           <w:p>
@@ -5168,6 +6212,9 @@
         <w:tc>
           <w:tcPr>
             <w:tcW w:w="3096" w:type="dxa"/>
+            <w:tcBorders>
+              <w:left w:val="single" w:sz="4" w:space="0" w:color="E7E6E6" w:themeColor="background2"/>
+            </w:tcBorders>
             <w:vAlign w:val="center"/>
           </w:tcPr>
           <w:p>
@@ -5194,12 +6241,19 @@
         <w:tc>
           <w:tcPr>
             <w:tcW w:w="3096" w:type="dxa"/>
+            <w:tcBorders>
+              <w:right w:val="single" w:sz="4" w:space="0" w:color="E7E6E6" w:themeColor="background2"/>
+            </w:tcBorders>
           </w:tcPr>
           <w:p/>
         </w:tc>
         <w:tc>
           <w:tcPr>
             <w:tcW w:w="3096" w:type="dxa"/>
+            <w:tcBorders>
+              <w:left w:val="single" w:sz="4" w:space="0" w:color="E7E6E6" w:themeColor="background2"/>
+              <w:right w:val="single" w:sz="4" w:space="0" w:color="E7E6E6" w:themeColor="background2"/>
+            </w:tcBorders>
             <w:vAlign w:val="center"/>
           </w:tcPr>
           <w:p>
@@ -5222,6 +6276,10 @@
         <w:tc>
           <w:tcPr>
             <w:tcW w:w="3096" w:type="dxa"/>
+            <w:tcBorders>
+              <w:left w:val="single" w:sz="4" w:space="0" w:color="E7E6E6" w:themeColor="background2"/>
+              <w:right w:val="single" w:sz="4" w:space="0" w:color="E7E6E6" w:themeColor="background2"/>
+            </w:tcBorders>
             <w:vAlign w:val="center"/>
           </w:tcPr>
           <w:p>
@@ -5244,6 +6302,10 @@
         <w:tc>
           <w:tcPr>
             <w:tcW w:w="3096" w:type="dxa"/>
+            <w:tcBorders>
+              <w:left w:val="single" w:sz="4" w:space="0" w:color="E7E6E6" w:themeColor="background2"/>
+              <w:right w:val="single" w:sz="4" w:space="0" w:color="E7E6E6" w:themeColor="background2"/>
+            </w:tcBorders>
             <w:vAlign w:val="center"/>
           </w:tcPr>
           <w:p>
@@ -5266,6 +6328,9 @@
         <w:tc>
           <w:tcPr>
             <w:tcW w:w="3096" w:type="dxa"/>
+            <w:tcBorders>
+              <w:left w:val="single" w:sz="4" w:space="0" w:color="E7E6E6" w:themeColor="background2"/>
+            </w:tcBorders>
             <w:vAlign w:val="center"/>
           </w:tcPr>
           <w:p>
@@ -5293,6 +6358,9 @@
         <w:tc>
           <w:tcPr>
             <w:tcW w:w="3096" w:type="dxa"/>
+            <w:tcBorders>
+              <w:right w:val="single" w:sz="4" w:space="0" w:color="E7E6E6" w:themeColor="background2"/>
+            </w:tcBorders>
             <w:vAlign w:val="center"/>
           </w:tcPr>
           <w:p>
@@ -5302,6 +6370,7 @@
             <w:r>
               <w:rPr>
                 <w:rFonts w:ascii="Arial Narrow" w:hAnsi="Arial Narrow"/>
+                <w:color w:val="FFFFFF" w:themeColor="background1"/>
                 <w:sz w:val="18"/>
                 <w:szCs w:val="18"/>
               </w:rPr>
@@ -5312,22 +6381,27 @@
         <w:tc>
           <w:tcPr>
             <w:tcW w:w="3096" w:type="dxa"/>
-            <w:vAlign w:val="center"/>
-          </w:tcPr>
-          <w:p>
-            <w:pPr>
-              <w:rPr>
-                <w:b/>
-              </w:rPr>
-            </w:pPr>
-            <w:r>
-              <w:rPr>
-                <w:b/>
+            <w:tcBorders>
+              <w:left w:val="single" w:sz="4" w:space="0" w:color="E7E6E6" w:themeColor="background2"/>
+              <w:right w:val="single" w:sz="4" w:space="0" w:color="E7E6E6" w:themeColor="background2"/>
+            </w:tcBorders>
+            <w:vAlign w:val="center"/>
+          </w:tcPr>
+          <w:p>
+            <w:pPr>
+              <w:rPr>
+                <w:b/>
+              </w:rPr>
+            </w:pPr>
+            <w:r>
+              <w:rPr>
+                <w:b/>
+                <w:noProof/>
               </w:rPr>
               <mc:AlternateContent>
                 <mc:Choice Requires="wpg">
                   <w:drawing>
-                    <wp:inline distT="0" distB="0" distL="0" distR="0" wp14:anchorId="23319E8E">
+                    <wp:inline distT="0" distB="0" distL="0" distR="0" wp14:anchorId="7F28C53E" wp14:editId="5A23EA30">
                       <wp:extent cx="139700" cy="139700"/>
                       <wp:effectExtent l="0" t="0" r="0" b="0"/>
                       <wp:docPr id="110" name="Agrupar 66">
@@ -5396,13 +6470,13 @@
                                 </pic:cNvPicPr>
                               </pic:nvPicPr>
                               <pic:blipFill>
-                                <a:blip r:embed="rId13" cstate="print">
+                                <a:blip r:embed="rId22" cstate="print">
                                   <a:extLst>
                                     <a:ext uri="{28A0092B-C50C-407E-A947-70E740481C1C}">
                                       <a14:useLocalDpi xmlns:a14="http://schemas.microsoft.com/office/drawing/2010/main" val="0"/>
                                     </a:ext>
                                     <a:ext uri="{96DAC541-7B7A-43D3-8B79-37D633B846F1}">
-                                      <asvg:svgBlip xmlns:asvg="http://schemas.microsoft.com/office/drawing/2016/SVG/main" r:embed="rId14"/>
+                                      <asvg:svgBlip xmlns:asvg="http://schemas.microsoft.com/office/drawing/2016/SVG/main" r:embed="rId23"/>
                                     </a:ext>
                                   </a:extLst>
                                 </a:blip>
@@ -5433,7 +6507,7 @@
                         <v:stroke joinstyle="miter"/>
                       </v:oval>
                       <v:shape id="Gráfico 68" o:spid="_x0000_s1028" type="#_x0000_t75" alt="Reunião" style="position:absolute;left:6922;top:6420;width:125635;height:125635;visibility:visible;mso-wrap-style:square" o:gfxdata="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">
-                        <v:imagedata r:id="rId15" o:title="Reunião"/>
+                        <v:imagedata r:id="rId24" o:title="Reunião"/>
                       </v:shape>
                       <w10:anchorlock/>
                     </v:group>
@@ -5446,6 +6520,10 @@
         <w:tc>
           <w:tcPr>
             <w:tcW w:w="3096" w:type="dxa"/>
+            <w:tcBorders>
+              <w:left w:val="single" w:sz="4" w:space="0" w:color="E7E6E6" w:themeColor="background2"/>
+              <w:right w:val="single" w:sz="4" w:space="0" w:color="E7E6E6" w:themeColor="background2"/>
+            </w:tcBorders>
             <w:vAlign w:val="center"/>
           </w:tcPr>
           <w:p>
@@ -5465,6 +6543,10 @@
         <w:tc>
           <w:tcPr>
             <w:tcW w:w="3096" w:type="dxa"/>
+            <w:tcBorders>
+              <w:left w:val="single" w:sz="4" w:space="0" w:color="E7E6E6" w:themeColor="background2"/>
+              <w:right w:val="single" w:sz="4" w:space="0" w:color="E7E6E6" w:themeColor="background2"/>
+            </w:tcBorders>
             <w:vAlign w:val="center"/>
           </w:tcPr>
           <w:p>
@@ -5474,10 +6556,13 @@
               </w:tabs>
             </w:pPr>
             <w:r>
+              <w:rPr>
+                <w:noProof/>
+              </w:rPr>
               <mc:AlternateContent>
                 <mc:Choice Requires="wps">
                   <w:drawing>
-                    <wp:inline distT="0" distB="0" distL="0" distR="0" wp14:anchorId="3BE06E3F" wp14:editId="2BF22A79">
+                    <wp:inline distT="0" distB="0" distL="0" distR="0" wp14:anchorId="2EDC1E5D" wp14:editId="4D8590FA">
                       <wp:extent cx="116481" cy="173827"/>
                       <wp:effectExtent l="0" t="0" r="17145" b="17145"/>
                       <wp:docPr id="113" name="Retângulo: Cantos Arredondados 13">
@@ -5541,6 +6626,9 @@
         <w:tc>
           <w:tcPr>
             <w:tcW w:w="3096" w:type="dxa"/>
+            <w:tcBorders>
+              <w:left w:val="single" w:sz="4" w:space="0" w:color="E7E6E6" w:themeColor="background2"/>
+            </w:tcBorders>
             <w:vAlign w:val="center"/>
           </w:tcPr>
           <w:p>
@@ -5565,13 +6653,90 @@
         <w:tc>
           <w:tcPr>
             <w:tcW w:w="3096" w:type="dxa"/>
-            <w:vAlign w:val="center"/>
-          </w:tcPr>
-          <w:p/>
-        </w:tc>
-        <w:tc>
-          <w:tcPr>
-            <w:tcW w:w="3096" w:type="dxa"/>
+            <w:tcBorders>
+              <w:bottom w:val="single" w:sz="4" w:space="0" w:color="E7E6E6" w:themeColor="background2"/>
+              <w:right w:val="single" w:sz="4" w:space="0" w:color="E7E6E6" w:themeColor="background2"/>
+            </w:tcBorders>
+            <w:vAlign w:val="center"/>
+          </w:tcPr>
+          <w:p>
+            <w:r>
+              <w:rPr>
+                <w:noProof/>
+              </w:rPr>
+              <w:drawing>
+                <wp:anchor distT="0" distB="0" distL="114300" distR="114300" simplePos="0" relativeHeight="251667456" behindDoc="0" locked="0" layoutInCell="1" allowOverlap="1" wp14:anchorId="58134D55" wp14:editId="26F0CD31">
+                  <wp:simplePos x="0" y="0"/>
+                  <wp:positionH relativeFrom="column">
+                    <wp:posOffset>-34290</wp:posOffset>
+                  </wp:positionH>
+                  <wp:positionV relativeFrom="paragraph">
+                    <wp:posOffset>211455</wp:posOffset>
+                  </wp:positionV>
+                  <wp:extent cx="361950" cy="364490"/>
+                  <wp:effectExtent l="0" t="0" r="0" b="0"/>
+                  <wp:wrapNone/>
+                  <wp:docPr id="24" name="Imagem 24"/>
+                  <wp:cNvGraphicFramePr>
+                    <a:graphicFrameLocks xmlns:a="http://schemas.openxmlformats.org/drawingml/2006/main" noChangeAspect="1"/>
+                  </wp:cNvGraphicFramePr>
+                  <a:graphic xmlns:a="http://schemas.openxmlformats.org/drawingml/2006/main">
+                    <a:graphicData uri="http://schemas.openxmlformats.org/drawingml/2006/picture">
+                      <pic:pic xmlns:pic="http://schemas.openxmlformats.org/drawingml/2006/picture">
+                        <pic:nvPicPr>
+                          <pic:cNvPr id="0" name="Picture 19"/>
+                          <pic:cNvPicPr>
+                            <a:picLocks noChangeAspect="1" noChangeArrowheads="1"/>
+                          </pic:cNvPicPr>
+                        </pic:nvPicPr>
+                        <pic:blipFill>
+                          <a:blip r:embed="rId25" cstate="print">
+                            <a:extLst>
+                              <a:ext uri="{28A0092B-C50C-407E-A947-70E740481C1C}">
+                                <a14:useLocalDpi xmlns:a14="http://schemas.microsoft.com/office/drawing/2010/main" val="0"/>
+                              </a:ext>
+                            </a:extLst>
+                          </a:blip>
+                          <a:srcRect/>
+                          <a:stretch>
+                            <a:fillRect/>
+                          </a:stretch>
+                        </pic:blipFill>
+                        <pic:spPr bwMode="auto">
+                          <a:xfrm>
+                            <a:off x="0" y="0"/>
+                            <a:ext cx="361950" cy="364490"/>
+                          </a:xfrm>
+                          <a:prstGeom prst="rect">
+                            <a:avLst/>
+                          </a:prstGeom>
+                          <a:noFill/>
+                          <a:ln>
+                            <a:noFill/>
+                          </a:ln>
+                        </pic:spPr>
+                      </pic:pic>
+                    </a:graphicData>
+                  </a:graphic>
+                  <wp14:sizeRelH relativeFrom="margin">
+                    <wp14:pctWidth>0</wp14:pctWidth>
+                  </wp14:sizeRelH>
+                  <wp14:sizeRelV relativeFrom="margin">
+                    <wp14:pctHeight>0</wp14:pctHeight>
+                  </wp14:sizeRelV>
+                </wp:anchor>
+              </w:drawing>
+            </w:r>
+          </w:p>
+        </w:tc>
+        <w:tc>
+          <w:tcPr>
+            <w:tcW w:w="3096" w:type="dxa"/>
+            <w:tcBorders>
+              <w:left w:val="single" w:sz="4" w:space="0" w:color="E7E6E6" w:themeColor="background2"/>
+              <w:bottom w:val="single" w:sz="4" w:space="0" w:color="E7E6E6" w:themeColor="background2"/>
+              <w:right w:val="single" w:sz="4" w:space="0" w:color="E7E6E6" w:themeColor="background2"/>
+            </w:tcBorders>
             <w:shd w:val="clear" w:color="auto" w:fill="D9D2E9"/>
             <w:vAlign w:val="center"/>
           </w:tcPr>
@@ -5604,6 +6769,11 @@
         <w:tc>
           <w:tcPr>
             <w:tcW w:w="3096" w:type="dxa"/>
+            <w:tcBorders>
+              <w:left w:val="single" w:sz="4" w:space="0" w:color="E7E6E6" w:themeColor="background2"/>
+              <w:bottom w:val="single" w:sz="4" w:space="0" w:color="E7E6E6" w:themeColor="background2"/>
+              <w:right w:val="single" w:sz="4" w:space="0" w:color="E7E6E6" w:themeColor="background2"/>
+            </w:tcBorders>
             <w:shd w:val="clear" w:color="auto" w:fill="F4CCCC"/>
             <w:vAlign w:val="center"/>
           </w:tcPr>
@@ -5653,6 +6823,11 @@
         <w:tc>
           <w:tcPr>
             <w:tcW w:w="3096" w:type="dxa"/>
+            <w:tcBorders>
+              <w:left w:val="single" w:sz="4" w:space="0" w:color="E7E6E6" w:themeColor="background2"/>
+              <w:bottom w:val="single" w:sz="4" w:space="0" w:color="E7E6E6" w:themeColor="background2"/>
+              <w:right w:val="single" w:sz="4" w:space="0" w:color="E7E6E6" w:themeColor="background2"/>
+            </w:tcBorders>
             <w:shd w:val="clear" w:color="auto" w:fill="FFFFFF" w:themeFill="background1"/>
             <w:vAlign w:val="center"/>
           </w:tcPr>
@@ -5685,6 +6860,10 @@
         <w:tc>
           <w:tcPr>
             <w:tcW w:w="3096" w:type="dxa"/>
+            <w:tcBorders>
+              <w:left w:val="single" w:sz="4" w:space="0" w:color="E7E6E6" w:themeColor="background2"/>
+              <w:bottom w:val="single" w:sz="4" w:space="0" w:color="E7E6E6" w:themeColor="background2"/>
+            </w:tcBorders>
             <w:vAlign w:val="center"/>
           </w:tcPr>
           <w:p>
@@ -5721,6 +6900,9 @@
         <w:tc>
           <w:tcPr>
             <w:tcW w:w="3096" w:type="dxa"/>
+            <w:tcBorders>
+              <w:top w:val="single" w:sz="4" w:space="0" w:color="E7E6E6" w:themeColor="background2"/>
+            </w:tcBorders>
           </w:tcPr>
           <w:p>
             <w:pPr>
@@ -5739,24 +6921,36 @@
         <w:tc>
           <w:tcPr>
             <w:tcW w:w="3096" w:type="dxa"/>
+            <w:tcBorders>
+              <w:top w:val="single" w:sz="4" w:space="0" w:color="E7E6E6" w:themeColor="background2"/>
+            </w:tcBorders>
           </w:tcPr>
           <w:p/>
         </w:tc>
         <w:tc>
           <w:tcPr>
             <w:tcW w:w="3096" w:type="dxa"/>
+            <w:tcBorders>
+              <w:top w:val="single" w:sz="4" w:space="0" w:color="E7E6E6" w:themeColor="background2"/>
+            </w:tcBorders>
           </w:tcPr>
           <w:p/>
         </w:tc>
         <w:tc>
           <w:tcPr>
             <w:tcW w:w="3096" w:type="dxa"/>
+            <w:tcBorders>
+              <w:top w:val="single" w:sz="4" w:space="0" w:color="E7E6E6" w:themeColor="background2"/>
+            </w:tcBorders>
           </w:tcPr>
           <w:p/>
         </w:tc>
         <w:tc>
           <w:tcPr>
             <w:tcW w:w="3096" w:type="dxa"/>
+            <w:tcBorders>
+              <w:top w:val="single" w:sz="4" w:space="0" w:color="E7E6E6" w:themeColor="background2"/>
+            </w:tcBorders>
           </w:tcPr>
           <w:p/>
         </w:tc>
@@ -5936,6 +7130,7 @@
     <w:lsdException w:name="HTML Sample" w:semiHidden="1" w:unhideWhenUsed="1"/>
     <w:lsdException w:name="HTML Typewriter" w:semiHidden="1" w:unhideWhenUsed="1"/>
     <w:lsdException w:name="HTML Variable" w:semiHidden="1" w:unhideWhenUsed="1"/>
+    <w:lsdException w:name="Normal Table" w:semiHidden="1" w:unhideWhenUsed="1"/>
     <w:lsdException w:name="annotation subject" w:semiHidden="1" w:unhideWhenUsed="1"/>
     <w:lsdException w:name="No List" w:semiHidden="1" w:unhideWhenUsed="1"/>
     <w:lsdException w:name="Outline List 1" w:semiHidden="1" w:unhideWhenUsed="1"/>
@@ -5982,8 +7177,10 @@
     <w:lsdException w:name="Table Subtle 2" w:semiHidden="1" w:unhideWhenUsed="1"/>
     <w:lsdException w:name="Table Web 1" w:semiHidden="1" w:unhideWhenUsed="1"/>
     <w:lsdException w:name="Table Web 2" w:semiHidden="1" w:unhideWhenUsed="1"/>
+    <w:lsdException w:name="Table Web 3" w:semiHidden="1" w:unhideWhenUsed="1"/>
     <w:lsdException w:name="Balloon Text" w:semiHidden="1" w:unhideWhenUsed="1"/>
     <w:lsdException w:name="Table Grid" w:uiPriority="39"/>
+    <w:lsdException w:name="Table Theme" w:semiHidden="1" w:unhideWhenUsed="1"/>
     <w:lsdException w:name="Placeholder Text" w:semiHidden="1"/>
     <w:lsdException w:name="No Spacing" w:uiPriority="1" w:qFormat="1"/>
     <w:lsdException w:name="Light Shading" w:uiPriority="60"/>
@@ -6212,6 +7409,7 @@
   <w:style w:type="character" w:default="1" w:styleId="Fontepargpadro">
     <w:name w:val="Default Paragraph Font"/>
     <w:uiPriority w:val="1"/>
+    <w:semiHidden/>
     <w:unhideWhenUsed/>
   </w:style>
   <w:style w:type="table" w:default="1" w:styleId="Tabelanormal">

</xml_diff>